<commit_message>
Updated User manual v3
</commit_message>
<xml_diff>
--- a/documents/MI7 - User Manual.docx
+++ b/documents/MI7 - User Manual.docx
@@ -2182,23 +2182,7 @@
           <w:rFonts w:cs="Times New Roman"/>
           <w:sz w:val="22"/>
         </w:rPr>
-        <w:t xml:space="preserve">Millions of people share their opinion about different topics </w:t>
-      </w:r>
-      <w:proofErr w:type="gramStart"/>
-      <w:r>
-        <w:rPr>
-          <w:rFonts w:cs="Times New Roman"/>
-          <w:sz w:val="22"/>
-        </w:rPr>
-        <w:t>on a daily basis</w:t>
-      </w:r>
-      <w:proofErr w:type="gramEnd"/>
-      <w:r>
-        <w:rPr>
-          <w:rFonts w:cs="Times New Roman"/>
-          <w:sz w:val="22"/>
-        </w:rPr>
-        <w:t xml:space="preserve"> on many social media platforms. It is difficult to gather data from different media and aggregate for opinion analysis as each platform has different ways to express opinion. For example, people express in the form of article and pictures mainly in Facebook, Pictures in Instagram, Twitter is mainly focused on text format. Due to these reasons it has increasing become challenging to gain insights and analyze public perspective about a topic.</w:t>
+        <w:t>Millions of people share their opinion about different topics on a daily basis on many social media platforms. It is difficult to gather data from different media and aggregate for opinion analysis as each platform has different ways to express opinion. For example, people express in the form of article and pictures mainly in Facebook, Pictures in Instagram, Twitter is mainly focused on text format. Due to these reasons it has increasing become challenging to gain insights and analyze public perspective about a topic.</w:t>
       </w:r>
     </w:p>
     <w:p>
@@ -2844,11 +2828,13 @@
     </w:p>
     <w:p>
       <w:pPr>
+        <w:jc w:val="both"/>
         <w:rPr>
           <w:rFonts w:eastAsia="Times New Roman" w:cs="Times New Roman"/>
           <w:szCs w:val="24"/>
         </w:rPr>
       </w:pPr>
+      <w:bookmarkStart w:id="8" w:name="_GoBack"/>
       <w:r>
         <w:rPr>
           <w:rFonts w:eastAsia="Times New Roman" w:cs="Times New Roman"/>
@@ -2894,6 +2880,7 @@
     </w:p>
     <w:p>
       <w:pPr>
+        <w:jc w:val="both"/>
         <w:rPr>
           <w:rFonts w:eastAsia="Times New Roman" w:cs="Times New Roman"/>
           <w:szCs w:val="24"/>
@@ -2904,52 +2891,23 @@
           <w:rFonts w:eastAsia="Times New Roman" w:cs="Times New Roman"/>
           <w:szCs w:val="24"/>
         </w:rPr>
-        <w:t xml:space="preserve">Our plan to find the sentiment on the text based off on a </w:t>
-      </w:r>
-      <w:proofErr w:type="gramStart"/>
-      <w:r>
+        <w:t>Our plan to find the sentiment on the text based off on a particular tweet is in two ways. We have calculated the sentiment of a tweet using a python’s third-party library, TextBlob. It classifies text into positive, negative and neutral. It gives output in two values, polarity and subjectivity which deals with emotion for a text and opinion respective to topic respectively.</w:t>
+      </w:r>
+    </w:p>
+    <w:bookmarkEnd w:id="8"/>
+    <w:p>
+      <w:pPr>
         <w:rPr>
           <w:rFonts w:eastAsia="Times New Roman" w:cs="Times New Roman"/>
           <w:szCs w:val="24"/>
         </w:rPr>
-        <w:t>particular tweet</w:t>
-      </w:r>
-      <w:proofErr w:type="gramEnd"/>
+      </w:pPr>
       <w:r>
         <w:rPr>
           <w:rFonts w:eastAsia="Times New Roman" w:cs="Times New Roman"/>
           <w:szCs w:val="24"/>
         </w:rPr>
-        <w:t xml:space="preserve"> is in two ways. We have calculated the sentiment of a tweet using a python’s third-party library, TextBlob. It classifies text into positive, negative and neutral. It gives output in two values, polarity and subjectivity which deals with emotion for a text and opinion respective to topic respectively.</w:t>
-      </w:r>
-    </w:p>
-    <w:p>
-      <w:pPr>
-        <w:rPr>
-          <w:rFonts w:eastAsia="Times New Roman" w:cs="Times New Roman"/>
-          <w:szCs w:val="24"/>
-        </w:rPr>
-      </w:pPr>
-      <w:r>
-        <w:rPr>
-          <w:rFonts w:eastAsia="Times New Roman" w:cs="Times New Roman"/>
-          <w:szCs w:val="24"/>
-        </w:rPr>
-        <w:t xml:space="preserve">The other way we did sentiment analysis is by </w:t>
-      </w:r>
-      <w:r>
-        <w:rPr>
-          <w:rFonts w:eastAsia="Times New Roman" w:cs="Times New Roman"/>
-          <w:szCs w:val="24"/>
-        </w:rPr>
-        <w:t>designing</w:t>
-      </w:r>
-      <w:r>
-        <w:rPr>
-          <w:rFonts w:eastAsia="Times New Roman" w:cs="Times New Roman"/>
-          <w:szCs w:val="24"/>
-        </w:rPr>
-        <w:t xml:space="preserve"> our own custom analyzer. The process is:</w:t>
+        <w:t>The other way we did sentiment analysis is by designing our own custom analyzer. The process is:</w:t>
       </w:r>
     </w:p>
     <w:p>
@@ -3079,7 +3037,7 @@
           <w:color w:val="auto"/>
         </w:rPr>
       </w:pPr>
-      <w:bookmarkStart w:id="8" w:name="_Toc532218037"/>
+      <w:bookmarkStart w:id="9" w:name="_Toc532218037"/>
       <w:r>
         <w:rPr>
           <w:rFonts w:ascii="Times New Roman" w:hAnsi="Times New Roman" w:cs="Times New Roman"/>
@@ -3089,7 +3047,7 @@
         <w:lastRenderedPageBreak/>
         <w:t>Tools and Technology</w:t>
       </w:r>
-      <w:bookmarkEnd w:id="8"/>
+      <w:bookmarkEnd w:id="9"/>
     </w:p>
     <w:p>
       <w:pPr>
@@ -3107,7 +3065,7 @@
           <w:color w:val="auto"/>
         </w:rPr>
       </w:pPr>
-      <w:bookmarkStart w:id="9" w:name="_Toc532218038"/>
+      <w:bookmarkStart w:id="10" w:name="_Toc532218038"/>
       <w:r>
         <w:rPr>
           <w:rFonts w:ascii="Times New Roman" w:hAnsi="Times New Roman" w:cs="Times New Roman"/>
@@ -3116,7 +3074,7 @@
         </w:rPr>
         <w:t>Python</w:t>
       </w:r>
-      <w:bookmarkEnd w:id="9"/>
+      <w:bookmarkEnd w:id="10"/>
     </w:p>
     <w:p>
       <w:pPr>
@@ -3144,7 +3102,7 @@
           <w:color w:val="auto"/>
         </w:rPr>
       </w:pPr>
-      <w:bookmarkStart w:id="10" w:name="_Toc532218039"/>
+      <w:bookmarkStart w:id="11" w:name="_Toc532218039"/>
       <w:r>
         <w:rPr>
           <w:rFonts w:ascii="Times New Roman" w:hAnsi="Times New Roman" w:cs="Times New Roman"/>
@@ -3153,7 +3111,7 @@
         </w:rPr>
         <w:t>Tweepy</w:t>
       </w:r>
-      <w:bookmarkEnd w:id="10"/>
+      <w:bookmarkEnd w:id="11"/>
     </w:p>
     <w:p>
       <w:pPr>
@@ -3181,7 +3139,7 @@
           <w:color w:val="auto"/>
         </w:rPr>
       </w:pPr>
-      <w:bookmarkStart w:id="11" w:name="_Toc532218040"/>
+      <w:bookmarkStart w:id="12" w:name="_Toc532218040"/>
       <w:r>
         <w:rPr>
           <w:rFonts w:ascii="Times New Roman" w:hAnsi="Times New Roman" w:cs="Times New Roman"/>
@@ -3190,7 +3148,7 @@
         </w:rPr>
         <w:t>TextBlob</w:t>
       </w:r>
-      <w:bookmarkEnd w:id="11"/>
+      <w:bookmarkEnd w:id="12"/>
     </w:p>
     <w:p>
       <w:pPr>
@@ -3224,7 +3182,7 @@
           <w:color w:val="auto"/>
         </w:rPr>
       </w:pPr>
-      <w:bookmarkStart w:id="12" w:name="_Toc532218041"/>
+      <w:bookmarkStart w:id="13" w:name="_Toc532218041"/>
       <w:r>
         <w:rPr>
           <w:rFonts w:ascii="Times New Roman" w:hAnsi="Times New Roman" w:cs="Times New Roman"/>
@@ -3233,7 +3191,7 @@
         </w:rPr>
         <w:t>Natural Language Toolkit</w:t>
       </w:r>
-      <w:bookmarkEnd w:id="12"/>
+      <w:bookmarkEnd w:id="13"/>
     </w:p>
     <w:p>
       <w:pPr>
@@ -3271,7 +3229,7 @@
           <w:color w:val="auto"/>
         </w:rPr>
       </w:pPr>
-      <w:bookmarkStart w:id="13" w:name="_Toc532218042"/>
+      <w:bookmarkStart w:id="14" w:name="_Toc532218042"/>
       <w:r>
         <w:rPr>
           <w:rFonts w:ascii="Times New Roman" w:hAnsi="Times New Roman" w:cs="Times New Roman"/>
@@ -3280,7 +3238,7 @@
         </w:rPr>
         <w:t>NLTK Stop words</w:t>
       </w:r>
-      <w:bookmarkEnd w:id="13"/>
+      <w:bookmarkEnd w:id="14"/>
     </w:p>
     <w:p>
       <w:pPr>
@@ -3308,21 +3266,7 @@
         <w:rPr>
           <w:i/>
         </w:rPr>
-        <w:t xml:space="preserve">from </w:t>
-      </w:r>
-      <w:proofErr w:type="gramStart"/>
-      <w:r>
-        <w:rPr>
-          <w:i/>
-        </w:rPr>
-        <w:t>nltk.corpus</w:t>
-      </w:r>
-      <w:proofErr w:type="gramEnd"/>
-      <w:r>
-        <w:rPr>
-          <w:i/>
-        </w:rPr>
-        <w:t xml:space="preserve"> import stopwords</w:t>
+        <w:t>from nltk.corpus import stopwords</w:t>
       </w:r>
     </w:p>
     <w:p>
@@ -3347,7 +3291,7 @@
           <w:color w:val="auto"/>
         </w:rPr>
       </w:pPr>
-      <w:bookmarkStart w:id="14" w:name="_Toc532218043"/>
+      <w:bookmarkStart w:id="15" w:name="_Toc532218043"/>
       <w:r>
         <w:rPr>
           <w:rFonts w:ascii="Times New Roman" w:hAnsi="Times New Roman" w:cs="Times New Roman"/>
@@ -3357,7 +3301,7 @@
         <w:lastRenderedPageBreak/>
         <w:t>NLTK Word tokenize</w:t>
       </w:r>
-      <w:bookmarkEnd w:id="14"/>
+      <w:bookmarkEnd w:id="15"/>
     </w:p>
     <w:p>
       <w:pPr>
@@ -3391,7 +3335,7 @@
           <w:color w:val="auto"/>
         </w:rPr>
       </w:pPr>
-      <w:bookmarkStart w:id="15" w:name="_Toc532218044"/>
+      <w:bookmarkStart w:id="16" w:name="_Toc532218044"/>
       <w:r>
         <w:rPr>
           <w:rFonts w:ascii="Times New Roman" w:hAnsi="Times New Roman" w:cs="Times New Roman"/>
@@ -3400,7 +3344,7 @@
         </w:rPr>
         <w:t>GitHub</w:t>
       </w:r>
-      <w:bookmarkEnd w:id="15"/>
+      <w:bookmarkEnd w:id="16"/>
     </w:p>
     <w:p>
       <w:pPr>
@@ -3426,15 +3370,7 @@
         <w:jc w:val="both"/>
       </w:pPr>
       <w:r>
-        <w:t xml:space="preserve">Git is used to store the source code for a project and track the complete history of all changes to that code. It allows developers to collaborate on a project more effectively by providing tools for managing possibly conflicting changes from multiple developers. GitHub allows developers to change, adapt and improve software from its public repositories for free, but it charges for private repositories, offering various paid plans. Each public or private repository contains </w:t>
-      </w:r>
-      <w:proofErr w:type="gramStart"/>
-      <w:r>
-        <w:t>all of</w:t>
-      </w:r>
-      <w:proofErr w:type="gramEnd"/>
-      <w:r>
-        <w:t xml:space="preserve"> a project's files, as well as each file's revision history. Repositories can have multiple collaborators and can be either public or private.</w:t>
+        <w:t>Git is used to store the source code for a project and track the complete history of all changes to that code. It allows developers to collaborate on a project more effectively by providing tools for managing possibly conflicting changes from multiple developers. GitHub allows developers to change, adapt and improve software from its public repositories for free, but it charges for private repositories, offering various paid plans. Each public or private repository contains all of a project's files, as well as each file's revision history. Repositories can have multiple collaborators and can be either public or private.</w:t>
       </w:r>
     </w:p>
     <w:p>
@@ -3463,7 +3399,7 @@
           <w:color w:val="auto"/>
         </w:rPr>
       </w:pPr>
-      <w:bookmarkStart w:id="16" w:name="_Toc532218045"/>
+      <w:bookmarkStart w:id="17" w:name="_Toc532218045"/>
       <w:r>
         <w:rPr>
           <w:rFonts w:ascii="Times New Roman" w:hAnsi="Times New Roman" w:cs="Times New Roman"/>
@@ -3481,7 +3417,7 @@
         </w:rPr>
         <w:t>Collection</w:t>
       </w:r>
-      <w:bookmarkEnd w:id="16"/>
+      <w:bookmarkEnd w:id="17"/>
     </w:p>
     <w:p>
       <w:pPr>
@@ -3518,21 +3454,7 @@
         <w:rPr>
           <w:shd w:val="clear" w:color="auto" w:fill="FFFFFF"/>
         </w:rPr>
-        <w:t xml:space="preserve"> metoo dataset we gathered from </w:t>
-      </w:r>
-      <w:proofErr w:type="gramStart"/>
-      <w:r>
-        <w:rPr>
-          <w:shd w:val="clear" w:color="auto" w:fill="FFFFFF"/>
-        </w:rPr>
-        <w:t>data.world</w:t>
-      </w:r>
-      <w:proofErr w:type="gramEnd"/>
-      <w:r>
-        <w:rPr>
-          <w:shd w:val="clear" w:color="auto" w:fill="FFFFFF"/>
-        </w:rPr>
-        <w:t xml:space="preserve"> website. Stream data, which is stream of tweet objects. Metoo data set is collection of around 350,0</w:t>
+        <w:t xml:space="preserve"> metoo dataset we gathered from data.world website. Stream data, which is stream of tweet objects. Metoo data set is collection of around 350,0</w:t>
       </w:r>
       <w:r>
         <w:rPr>
@@ -3562,13 +3484,8 @@
         </w:rPr>
         <w:t xml:space="preserve"> tweepy. </w:t>
       </w:r>
-      <w:proofErr w:type="gramStart"/>
-      <w:r>
-        <w:t>In order to</w:t>
-      </w:r>
-      <w:proofErr w:type="gramEnd"/>
-      <w:r>
-        <w:t xml:space="preserve"> use twitter API for data retrieval, one should have a developers account in twitter, with which we get</w:t>
+      <w:r>
+        <w:t>In order to use twitter API for data retrieval, one should have a developers account in twitter, with which we get</w:t>
       </w:r>
       <w:r>
         <w:rPr>
@@ -3669,7 +3586,7 @@
           <w:color w:val="auto"/>
         </w:rPr>
       </w:pPr>
-      <w:bookmarkStart w:id="17" w:name="_Toc532218046"/>
+      <w:bookmarkStart w:id="18" w:name="_Toc532218046"/>
       <w:r>
         <w:rPr>
           <w:rFonts w:ascii="Times New Roman" w:hAnsi="Times New Roman" w:cs="Times New Roman"/>
@@ -3686,7 +3603,7 @@
         </w:rPr>
         <w:t>eprocessing</w:t>
       </w:r>
-      <w:bookmarkEnd w:id="17"/>
+      <w:bookmarkEnd w:id="18"/>
     </w:p>
     <w:p>
       <w:pPr>
@@ -3695,15 +3612,7 @@
         <w:jc w:val="both"/>
       </w:pPr>
       <w:r>
-        <w:t xml:space="preserve">Pre-processing is fundamental to </w:t>
-      </w:r>
-      <w:proofErr w:type="gramStart"/>
-      <w:r>
-        <w:t>all Natural</w:t>
-      </w:r>
-      <w:proofErr w:type="gramEnd"/>
-      <w:r>
-        <w:t xml:space="preserve"> </w:t>
+        <w:t xml:space="preserve">Pre-processing is fundamental to all Natural </w:t>
       </w:r>
       <w:r>
         <w:t xml:space="preserve">Language Processing (NLP) Task. </w:t>
@@ -4552,7 +4461,7 @@
           <w:color w:val="auto"/>
         </w:rPr>
       </w:pPr>
-      <w:bookmarkStart w:id="18" w:name="_Toc532218047"/>
+      <w:bookmarkStart w:id="19" w:name="_Toc532218047"/>
       <w:r>
         <w:rPr>
           <w:rFonts w:ascii="Times New Roman" w:hAnsi="Times New Roman" w:cs="Times New Roman"/>
@@ -4561,7 +4470,7 @@
         </w:rPr>
         <w:t>Sentiment Analysis</w:t>
       </w:r>
-      <w:bookmarkEnd w:id="18"/>
+      <w:bookmarkEnd w:id="19"/>
     </w:p>
     <w:p>
       <w:pPr>
@@ -4609,7 +4518,7 @@
           <w:color w:val="auto"/>
         </w:rPr>
       </w:pPr>
-      <w:bookmarkStart w:id="19" w:name="_Toc532218048"/>
+      <w:bookmarkStart w:id="20" w:name="_Toc532218048"/>
       <w:r>
         <w:rPr>
           <w:rFonts w:ascii="Times New Roman" w:hAnsi="Times New Roman" w:cs="Times New Roman"/>
@@ -4618,7 +4527,7 @@
         </w:rPr>
         <w:t>Methods for Sentiment Analysis</w:t>
       </w:r>
-      <w:bookmarkEnd w:id="19"/>
+      <w:bookmarkEnd w:id="20"/>
     </w:p>
     <w:p>
       <w:pPr>
@@ -4672,23 +4581,7 @@
           <w:rFonts w:eastAsia="Times New Roman" w:cs="Times New Roman"/>
           <w:szCs w:val="24"/>
         </w:rPr>
-        <w:t xml:space="preserve">To perform sentiment analysis, we have chosen two distinct methods. One of them is a </w:t>
-      </w:r>
-      <w:proofErr w:type="gramStart"/>
-      <w:r>
-        <w:rPr>
-          <w:rFonts w:eastAsia="Times New Roman" w:cs="Times New Roman"/>
-          <w:szCs w:val="24"/>
-        </w:rPr>
-        <w:t>third party</w:t>
-      </w:r>
-      <w:proofErr w:type="gramEnd"/>
-      <w:r>
-        <w:rPr>
-          <w:rFonts w:eastAsia="Times New Roman" w:cs="Times New Roman"/>
-          <w:szCs w:val="24"/>
-        </w:rPr>
-        <w:t xml:space="preserve"> tool called TextBlob. A detailed description of choosing TextBlob has been outlined in the results section. The second method for analysis is Custom Analyzer developed as per the custom requirements.</w:t>
+        <w:t>To perform sentiment analysis, we have chosen two distinct methods. One of them is a third party tool called TextBlob. A detailed description of choosing TextBlob has been outlined in the results section. The second method for analysis is Custom Analyzer developed as per the custom requirements.</w:t>
       </w:r>
       <w:r>
         <w:rPr>
@@ -4850,23 +4743,7 @@
           <w:rFonts w:eastAsia="Times New Roman" w:cs="Times New Roman"/>
           <w:szCs w:val="24"/>
         </w:rPr>
-        <w:t xml:space="preserve">The main goal is to build a dictionary with </w:t>
-      </w:r>
-      <w:proofErr w:type="gramStart"/>
-      <w:r>
-        <w:rPr>
-          <w:rFonts w:eastAsia="Times New Roman" w:cs="Times New Roman"/>
-          <w:szCs w:val="24"/>
-        </w:rPr>
-        <w:t>a number of</w:t>
-      </w:r>
-      <w:proofErr w:type="gramEnd"/>
-      <w:r>
-        <w:rPr>
-          <w:rFonts w:eastAsia="Times New Roman" w:cs="Times New Roman"/>
-          <w:szCs w:val="24"/>
-        </w:rPr>
-        <w:t xml:space="preserve"> positive, negative and neutral analyzed both manually and by a </w:t>
+        <w:t xml:space="preserve">The main goal is to build a dictionary with a number of positive, negative and neutral analyzed both manually and by a </w:t>
       </w:r>
       <w:r>
         <w:rPr>
@@ -5297,7 +5174,7 @@
           <w:color w:val="auto"/>
         </w:rPr>
       </w:pPr>
-      <w:bookmarkStart w:id="20" w:name="_Toc532218049"/>
+      <w:bookmarkStart w:id="21" w:name="_Toc532218049"/>
       <w:r>
         <w:rPr>
           <w:rFonts w:ascii="Times New Roman" w:hAnsi="Times New Roman" w:cs="Times New Roman"/>
@@ -5307,7 +5184,7 @@
         <w:lastRenderedPageBreak/>
         <w:t>Result Analysis</w:t>
       </w:r>
-      <w:bookmarkEnd w:id="20"/>
+      <w:bookmarkEnd w:id="21"/>
     </w:p>
     <w:p/>
     <w:p>
@@ -5319,7 +5196,7 @@
           <w:color w:val="auto"/>
         </w:rPr>
       </w:pPr>
-      <w:bookmarkStart w:id="21" w:name="_Toc532218050"/>
+      <w:bookmarkStart w:id="22" w:name="_Toc532218050"/>
       <w:r>
         <w:rPr>
           <w:rFonts w:ascii="Times New Roman" w:hAnsi="Times New Roman" w:cs="Times New Roman"/>
@@ -5328,7 +5205,7 @@
         </w:rPr>
         <w:t>Selection criteria for third party tool</w:t>
       </w:r>
-      <w:bookmarkEnd w:id="21"/>
+      <w:bookmarkEnd w:id="22"/>
     </w:p>
     <w:p>
       <w:pPr>
@@ -7941,7 +7818,7 @@
           <w:szCs w:val="24"/>
         </w:rPr>
       </w:pPr>
-      <w:bookmarkStart w:id="22" w:name="_Toc532218051"/>
+      <w:bookmarkStart w:id="23" w:name="_Toc532218051"/>
       <w:r>
         <w:rPr>
           <w:rFonts w:ascii="Times New Roman" w:hAnsi="Times New Roman" w:cs="Times New Roman"/>
@@ -7950,7 +7827,7 @@
         </w:rPr>
         <w:t>Analysis</w:t>
       </w:r>
-      <w:bookmarkEnd w:id="22"/>
+      <w:bookmarkEnd w:id="23"/>
     </w:p>
     <w:p>
       <w:pPr>
@@ -9036,15 +8913,7 @@
         <w:jc w:val="both"/>
       </w:pPr>
       <w:r>
-        <w:t xml:space="preserve">There is an important reason to study the social movements and how people react towards them on social media. One such study is on #MeToo, the most active social movement in today’s times. The </w:t>
-      </w:r>
-      <w:proofErr w:type="gramStart"/>
-      <w:r>
-        <w:t>Me Too</w:t>
-      </w:r>
-      <w:proofErr w:type="gramEnd"/>
-      <w:r>
-        <w:t xml:space="preserve"> movement (or #MeToo movement), with many local and international alternative names, is a movement against sexual harassment and sexual assault. We have a collection of 393,869 tweets on this issue. These tweets have been collected over a period of 5 months from October 2017 to February 2018. The outcomes of have been plotted as below.</w:t>
+        <w:t>There is an important reason to study the social movements and how people react towards them on social media. One such study is on #MeToo, the most active social movement in today’s times. The Me Too movement (or #MeToo movement), with many local and international alternative names, is a movement against sexual harassment and sexual assault. We have a collection of 393,869 tweets on this issue. These tweets have been collected over a period of 5 months from October 2017 to February 2018. The outcomes of have been plotted as below.</w:t>
       </w:r>
     </w:p>
     <w:p>
@@ -9181,7 +9050,7 @@
           <w:color w:val="auto"/>
         </w:rPr>
       </w:pPr>
-      <w:bookmarkStart w:id="23" w:name="_Toc532218052"/>
+      <w:bookmarkStart w:id="24" w:name="_Toc532218052"/>
       <w:r>
         <w:rPr>
           <w:rFonts w:ascii="Times New Roman" w:hAnsi="Times New Roman" w:cs="Times New Roman"/>
@@ -9191,7 +9060,7 @@
         <w:lastRenderedPageBreak/>
         <w:t>Validation</w:t>
       </w:r>
-      <w:bookmarkEnd w:id="23"/>
+      <w:bookmarkEnd w:id="24"/>
     </w:p>
     <w:p/>
     <w:p>
@@ -11234,7 +11103,7 @@
           <w:color w:val="auto"/>
         </w:rPr>
       </w:pPr>
-      <w:bookmarkStart w:id="24" w:name="_Toc532218053"/>
+      <w:bookmarkStart w:id="25" w:name="_Toc532218053"/>
       <w:r>
         <w:rPr>
           <w:rFonts w:ascii="Times New Roman" w:hAnsi="Times New Roman" w:cs="Times New Roman"/>
@@ -11244,7 +11113,7 @@
         <w:lastRenderedPageBreak/>
         <w:t>Limitations</w:t>
       </w:r>
-      <w:bookmarkEnd w:id="24"/>
+      <w:bookmarkEnd w:id="25"/>
     </w:p>
     <w:p/>
     <w:p>
@@ -11624,7 +11493,7 @@
           <w:color w:val="auto"/>
         </w:rPr>
       </w:pPr>
-      <w:bookmarkStart w:id="25" w:name="_Toc532218054"/>
+      <w:bookmarkStart w:id="26" w:name="_Toc532218054"/>
       <w:r>
         <w:rPr>
           <w:rFonts w:ascii="Times New Roman" w:hAnsi="Times New Roman" w:cs="Times New Roman"/>
@@ -11634,7 +11503,7 @@
         <w:lastRenderedPageBreak/>
         <w:t>Conclusion</w:t>
       </w:r>
-      <w:bookmarkEnd w:id="25"/>
+      <w:bookmarkEnd w:id="26"/>
     </w:p>
     <w:p/>
     <w:p>
@@ -11660,12 +11529,7 @@
         <w:t>#MeT</w:t>
       </w:r>
       <w:r>
-        <w:t>oo twitter data. In future work, to improve the model accuracy, it will be good to explore even richer linguistic analysis, for exampl</w:t>
-      </w:r>
-      <w:bookmarkStart w:id="26" w:name="_GoBack"/>
-      <w:bookmarkEnd w:id="26"/>
-      <w:r>
-        <w:t>e, topic modeling, adding n-grams and using better model for classification.</w:t>
+        <w:t>oo twitter data. In future work, to improve the model accuracy, it will be good to explore even richer linguistic analysis, for example, topic modeling, adding n-grams and using better model for classification.</w:t>
       </w:r>
       <w:r>
         <w:br w:type="page"/>
@@ -15666,7 +15530,7 @@
 </file>
 
 <file path=customXml/itemProps1.xml><?xml version="1.0" encoding="utf-8"?>
-<ds:datastoreItem xmlns:ds="http://schemas.openxmlformats.org/officeDocument/2006/customXml" ds:itemID="{DB66D24A-D726-4C43-9399-CC382DD0EEAA}">
+<ds:datastoreItem xmlns:ds="http://schemas.openxmlformats.org/officeDocument/2006/customXml" ds:itemID="{1F05781B-799E-4669-B74B-010FA969D80A}">
   <ds:schemaRefs>
     <ds:schemaRef ds:uri="http://schemas.openxmlformats.org/officeDocument/2006/bibliography"/>
   </ds:schemaRefs>

</xml_diff>

<commit_message>
Adding GDP-II Final Artifacts
</commit_message>
<xml_diff>
--- a/documents/MI7 - User Manual.docx
+++ b/documents/MI7 - User Manual.docx
@@ -2182,7 +2182,23 @@
           <w:rFonts w:cs="Times New Roman"/>
           <w:sz w:val="22"/>
         </w:rPr>
-        <w:t>Millions of people share their opinion about different topics on a daily basis on many social media platforms. It is difficult to gather data from different media and aggregate for opinion analysis as each platform has different ways to express opinion. For example, people express in the form of article and pictures mainly in Facebook, Pictures in Instagram, Twitter is mainly focused on text format. Due to these reasons it has increasing become challenging to gain insights and analyze public perspective about a topic.</w:t>
+        <w:t xml:space="preserve">Millions of people share their opinion about different topics </w:t>
+      </w:r>
+      <w:proofErr w:type="gramStart"/>
+      <w:r>
+        <w:rPr>
+          <w:rFonts w:cs="Times New Roman"/>
+          <w:sz w:val="22"/>
+        </w:rPr>
+        <w:t>on a daily basis</w:t>
+      </w:r>
+      <w:proofErr w:type="gramEnd"/>
+      <w:r>
+        <w:rPr>
+          <w:rFonts w:cs="Times New Roman"/>
+          <w:sz w:val="22"/>
+        </w:rPr>
+        <w:t xml:space="preserve"> on many social media platforms. It is difficult to gather data from different media and aggregate for opinion analysis as each platform has different ways to express opinion. For example, people express in the form of article and pictures mainly in Facebook, Pictures in Instagram, Twitter is mainly focused on text format. Due to these reasons it has increasing become challenging to gain insights and analyze public perspective about a topic.</w:t>
       </w:r>
     </w:p>
     <w:p>
@@ -2216,7 +2232,23 @@
           <w:sz w:val="22"/>
           <w:szCs w:val="22"/>
         </w:rPr>
-        <w:t>In this project, we chose Twitter, as it is one of the widely used social media, in which, people express their opinion in form of text mainly. Twitter is rich source to gather people’s opinion on social movements and perform sentiment analysis. We collected tweets related to #MeToo and generated sentiment for each tweet. Finally, we derived the insights like trend of movement in twitter.</w:t>
+        <w:t>In this project, we chose Twitter, as it is one of the widely used social media, in which, people express their opinion in form of text mainly. Twitter is rich source to gather people’s opinion on social movements and perform sentiment analysis. We collected tweets related to #</w:t>
+      </w:r>
+      <w:proofErr w:type="spellStart"/>
+      <w:r>
+        <w:rPr>
+          <w:sz w:val="22"/>
+          <w:szCs w:val="22"/>
+        </w:rPr>
+        <w:t>MeToo</w:t>
+      </w:r>
+      <w:proofErr w:type="spellEnd"/>
+      <w:r>
+        <w:rPr>
+          <w:sz w:val="22"/>
+          <w:szCs w:val="22"/>
+        </w:rPr>
+        <w:t xml:space="preserve"> and generated sentiment for each tweet. Finally, we derived the insights like trend of movement in twitter.</w:t>
       </w:r>
     </w:p>
     <w:p>
@@ -2794,7 +2826,39 @@
           <w:rFonts w:eastAsia="Times New Roman" w:cs="Times New Roman"/>
           <w:szCs w:val="24"/>
         </w:rPr>
-        <w:t>The initial step is data collection. We have collected data for our analysis in two types. The first type is stream data where we retrieved data using python library tweepy. The second type we used to retrieved data is static type where we have retrieved almost 1350k tweet form DataWorld website. After retrieving the data by these two types we stored it in excel and made it ready for performing analysis.</w:t>
+        <w:t xml:space="preserve">The initial step is data collection. We have collected data for our analysis in two types. The first type is stream data where we retrieved data using python library </w:t>
+      </w:r>
+      <w:proofErr w:type="spellStart"/>
+      <w:r>
+        <w:rPr>
+          <w:rFonts w:eastAsia="Times New Roman" w:cs="Times New Roman"/>
+          <w:szCs w:val="24"/>
+        </w:rPr>
+        <w:t>tweepy</w:t>
+      </w:r>
+      <w:proofErr w:type="spellEnd"/>
+      <w:r>
+        <w:rPr>
+          <w:rFonts w:eastAsia="Times New Roman" w:cs="Times New Roman"/>
+          <w:szCs w:val="24"/>
+        </w:rPr>
+        <w:t xml:space="preserve">. The second type we used to retrieved data is static type where we have retrieved almost 1350k tweet form </w:t>
+      </w:r>
+      <w:proofErr w:type="spellStart"/>
+      <w:r>
+        <w:rPr>
+          <w:rFonts w:eastAsia="Times New Roman" w:cs="Times New Roman"/>
+          <w:szCs w:val="24"/>
+        </w:rPr>
+        <w:t>DataWorld</w:t>
+      </w:r>
+      <w:proofErr w:type="spellEnd"/>
+      <w:r>
+        <w:rPr>
+          <w:rFonts w:eastAsia="Times New Roman" w:cs="Times New Roman"/>
+          <w:szCs w:val="24"/>
+        </w:rPr>
+        <w:t xml:space="preserve"> website. After retrieving the data by these two types we stored it in excel and made it ready for performing analysis.</w:t>
       </w:r>
     </w:p>
     <w:p>
@@ -2834,7 +2898,6 @@
           <w:szCs w:val="24"/>
         </w:rPr>
       </w:pPr>
-      <w:bookmarkStart w:id="8" w:name="_GoBack"/>
       <w:r>
         <w:rPr>
           <w:rFonts w:eastAsia="Times New Roman" w:cs="Times New Roman"/>
@@ -2891,10 +2954,43 @@
           <w:rFonts w:eastAsia="Times New Roman" w:cs="Times New Roman"/>
           <w:szCs w:val="24"/>
         </w:rPr>
-        <w:t>Our plan to find the sentiment on the text based off on a particular tweet is in two ways. We have calculated the sentiment of a tweet using a python’s third-party library, TextBlob. It classifies text into positive, negative and neutral. It gives output in two values, polarity and subjectivity which deals with emotion for a text and opinion respective to topic respectively.</w:t>
-      </w:r>
-    </w:p>
-    <w:bookmarkEnd w:id="8"/>
+        <w:t xml:space="preserve">Our plan to find the sentiment on the text based off on a </w:t>
+      </w:r>
+      <w:proofErr w:type="gramStart"/>
+      <w:r>
+        <w:rPr>
+          <w:rFonts w:eastAsia="Times New Roman" w:cs="Times New Roman"/>
+          <w:szCs w:val="24"/>
+        </w:rPr>
+        <w:t>particular tweet</w:t>
+      </w:r>
+      <w:proofErr w:type="gramEnd"/>
+      <w:r>
+        <w:rPr>
+          <w:rFonts w:eastAsia="Times New Roman" w:cs="Times New Roman"/>
+          <w:szCs w:val="24"/>
+        </w:rPr>
+        <w:t xml:space="preserve"> is in two ways. We have calculated the sentiment of a tweet using a python’s third-party library, </w:t>
+      </w:r>
+      <w:proofErr w:type="spellStart"/>
+      <w:r>
+        <w:rPr>
+          <w:rFonts w:eastAsia="Times New Roman" w:cs="Times New Roman"/>
+          <w:szCs w:val="24"/>
+        </w:rPr>
+        <w:t>TextBlob</w:t>
+      </w:r>
+      <w:proofErr w:type="spellEnd"/>
+      <w:r>
+        <w:rPr>
+          <w:rFonts w:eastAsia="Times New Roman" w:cs="Times New Roman"/>
+          <w:szCs w:val="24"/>
+        </w:rPr>
+        <w:t>. It classifies text into positive, negative and neutral. It gives output in two values, polarity and subjectivity which deals with emotion for a text and opinion respective to topic respectively.</w:t>
+      </w:r>
+      <w:bookmarkStart w:id="8" w:name="_GoBack"/>
+      <w:bookmarkEnd w:id="8"/>
+    </w:p>
     <w:p>
       <w:pPr>
         <w:rPr>
@@ -2968,8 +3064,17 @@
           <w:rFonts w:eastAsia="Times New Roman" w:cs="Times New Roman"/>
           <w:szCs w:val="24"/>
         </w:rPr>
-        <w:t>Add words to the dictonary</w:t>
-      </w:r>
+        <w:t xml:space="preserve">Add words to the </w:t>
+      </w:r>
+      <w:proofErr w:type="spellStart"/>
+      <w:r>
+        <w:rPr>
+          <w:rFonts w:eastAsia="Times New Roman" w:cs="Times New Roman"/>
+          <w:szCs w:val="24"/>
+        </w:rPr>
+        <w:t>dictonary</w:t>
+      </w:r>
+      <w:proofErr w:type="spellEnd"/>
     </w:p>
     <w:p>
       <w:pPr>
@@ -3103,6 +3208,7 @@
         </w:rPr>
       </w:pPr>
       <w:bookmarkStart w:id="11" w:name="_Toc532218039"/>
+      <w:proofErr w:type="spellStart"/>
       <w:r>
         <w:rPr>
           <w:rFonts w:ascii="Times New Roman" w:hAnsi="Times New Roman" w:cs="Times New Roman"/>
@@ -3112,6 +3218,7 @@
         <w:t>Tweepy</w:t>
       </w:r>
       <w:bookmarkEnd w:id="11"/>
+      <w:proofErr w:type="spellEnd"/>
     </w:p>
     <w:p>
       <w:pPr>
@@ -3119,8 +3226,21 @@
         <w:spacing w:before="0" w:beforeAutospacing="0" w:after="0" w:afterAutospacing="0"/>
         <w:jc w:val="both"/>
       </w:pPr>
-      <w:r>
-        <w:t>Tweepy is open-sourced, hosted on GitHub and enables Python to communicate with Twitter platform and use its API. Tweepy supports accessing Twitter via Basic Authentication and the newer method, OAuth. Twitter has stopped accepting Basic Authentication, so OAuth is now the only way to use the Twitter API.</w:t>
+      <w:proofErr w:type="spellStart"/>
+      <w:r>
+        <w:t>Tweepy</w:t>
+      </w:r>
+      <w:proofErr w:type="spellEnd"/>
+      <w:r>
+        <w:t xml:space="preserve"> is open-sourced, hosted on GitHub and enables Python to communicate with Twitter platform and use its API. </w:t>
+      </w:r>
+      <w:proofErr w:type="spellStart"/>
+      <w:r>
+        <w:t>Tweepy</w:t>
+      </w:r>
+      <w:proofErr w:type="spellEnd"/>
+      <w:r>
+        <w:t xml:space="preserve"> supports accessing Twitter via Basic Authentication and the newer method, OAuth. Twitter has stopped accepting Basic Authentication, so OAuth is now the only way to use the Twitter API.</w:t>
       </w:r>
     </w:p>
     <w:p>
@@ -3140,6 +3260,7 @@
         </w:rPr>
       </w:pPr>
       <w:bookmarkStart w:id="12" w:name="_Toc532218040"/>
+      <w:proofErr w:type="spellStart"/>
       <w:r>
         <w:rPr>
           <w:rFonts w:ascii="Times New Roman" w:hAnsi="Times New Roman" w:cs="Times New Roman"/>
@@ -3149,6 +3270,7 @@
         <w:t>TextBlob</w:t>
       </w:r>
       <w:bookmarkEnd w:id="12"/>
+      <w:proofErr w:type="spellEnd"/>
     </w:p>
     <w:p>
       <w:pPr>
@@ -3157,7 +3279,23 @@
         <w:jc w:val="both"/>
       </w:pPr>
       <w:r>
-        <w:t>It is a python library for processing textual data. It provides APIs for some simple tasks like parts-of-speech tagging, noun phrase extraction, sentiment analysis, classification, translation and more. Some other features include Tokenization, spelling correction, and add new models or languages through extensions. We have checked several packages like TextBlob, ParallelDots and found out that Text Blob is the best option based on the accuracy and some other factors like polarity and subjectivity.</w:t>
+        <w:t xml:space="preserve">It is a python library for processing textual data. It provides APIs for some simple tasks like parts-of-speech tagging, noun phrase extraction, sentiment analysis, classification, translation and more. Some other features include Tokenization, spelling correction, and add new models or languages through extensions. We have checked several packages like </w:t>
+      </w:r>
+      <w:proofErr w:type="spellStart"/>
+      <w:r>
+        <w:t>TextBlob</w:t>
+      </w:r>
+      <w:proofErr w:type="spellEnd"/>
+      <w:r>
+        <w:t xml:space="preserve">, </w:t>
+      </w:r>
+      <w:proofErr w:type="spellStart"/>
+      <w:r>
+        <w:t>ParallelDots</w:t>
+      </w:r>
+      <w:proofErr w:type="spellEnd"/>
+      <w:r>
+        <w:t xml:space="preserve"> and found out that Text Blob is the best option based on the accuracy and some other factors like polarity and subjectivity.</w:t>
       </w:r>
     </w:p>
     <w:p>
@@ -3266,8 +3404,32 @@
         <w:rPr>
           <w:i/>
         </w:rPr>
-        <w:t>from nltk.corpus import stopwords</w:t>
-      </w:r>
+        <w:t xml:space="preserve">from </w:t>
+      </w:r>
+      <w:proofErr w:type="spellStart"/>
+      <w:proofErr w:type="gramStart"/>
+      <w:r>
+        <w:rPr>
+          <w:i/>
+        </w:rPr>
+        <w:t>nltk.corpus</w:t>
+      </w:r>
+      <w:proofErr w:type="spellEnd"/>
+      <w:proofErr w:type="gramEnd"/>
+      <w:r>
+        <w:rPr>
+          <w:i/>
+        </w:rPr>
+        <w:t xml:space="preserve"> import </w:t>
+      </w:r>
+      <w:proofErr w:type="spellStart"/>
+      <w:r>
+        <w:rPr>
+          <w:i/>
+        </w:rPr>
+        <w:t>stopwords</w:t>
+      </w:r>
+      <w:proofErr w:type="spellEnd"/>
     </w:p>
     <w:p>
       <w:pPr>
@@ -3370,7 +3532,15 @@
         <w:jc w:val="both"/>
       </w:pPr>
       <w:r>
-        <w:t>Git is used to store the source code for a project and track the complete history of all changes to that code. It allows developers to collaborate on a project more effectively by providing tools for managing possibly conflicting changes from multiple developers. GitHub allows developers to change, adapt and improve software from its public repositories for free, but it charges for private repositories, offering various paid plans. Each public or private repository contains all of a project's files, as well as each file's revision history. Repositories can have multiple collaborators and can be either public or private.</w:t>
+        <w:t xml:space="preserve">Git is used to store the source code for a project and track the complete history of all changes to that code. It allows developers to collaborate on a project more effectively by providing tools for managing possibly conflicting changes from multiple developers. GitHub allows developers to change, adapt and improve software from its public repositories for free, but it charges for private repositories, offering various paid plans. Each public or private repository contains </w:t>
+      </w:r>
+      <w:proofErr w:type="gramStart"/>
+      <w:r>
+        <w:t>all of</w:t>
+      </w:r>
+      <w:proofErr w:type="gramEnd"/>
+      <w:r>
+        <w:t xml:space="preserve"> a project's files, as well as each file's revision history. Repositories can have multiple collaborators and can be either public or private.</w:t>
       </w:r>
     </w:p>
     <w:p>
@@ -3442,25 +3612,97 @@
         <w:rPr>
           <w:shd w:val="clear" w:color="auto" w:fill="FFFFFF"/>
         </w:rPr>
-        <w:t>In this project, we used two types of data related to metoo hashtag. Static data, which is</w:t>
-      </w:r>
+        <w:t xml:space="preserve">In this project, we used two types of data related to </w:t>
+      </w:r>
+      <w:proofErr w:type="spellStart"/>
       <w:r>
         <w:rPr>
           <w:shd w:val="clear" w:color="auto" w:fill="FFFFFF"/>
         </w:rPr>
+        <w:t>metoo</w:t>
+      </w:r>
+      <w:proofErr w:type="spellEnd"/>
+      <w:r>
+        <w:rPr>
+          <w:shd w:val="clear" w:color="auto" w:fill="FFFFFF"/>
+        </w:rPr>
+        <w:t xml:space="preserve"> hashtag. Static data, which is</w:t>
+      </w:r>
+      <w:r>
+        <w:rPr>
+          <w:shd w:val="clear" w:color="auto" w:fill="FFFFFF"/>
+        </w:rPr>
         <w:t xml:space="preserve"> time series</w:t>
       </w:r>
       <w:r>
         <w:rPr>
           <w:shd w:val="clear" w:color="auto" w:fill="FFFFFF"/>
         </w:rPr>
-        <w:t xml:space="preserve"> metoo dataset we gathered from data.world website. Stream data, which is stream of tweet objects. Metoo data set is collection of around 350,0</w:t>
-      </w:r>
+        <w:t xml:space="preserve"> </w:t>
+      </w:r>
+      <w:proofErr w:type="spellStart"/>
       <w:r>
         <w:rPr>
           <w:shd w:val="clear" w:color="auto" w:fill="FFFFFF"/>
         </w:rPr>
-        <w:t xml:space="preserve">00 tweets related to metoo form October 2017 to December 2018. The data was in the form of Excel file with multiple attributes like tweet id, text, handle etc. </w:t>
+        <w:t>metoo</w:t>
+      </w:r>
+      <w:proofErr w:type="spellEnd"/>
+      <w:r>
+        <w:rPr>
+          <w:shd w:val="clear" w:color="auto" w:fill="FFFFFF"/>
+        </w:rPr>
+        <w:t xml:space="preserve"> dataset we gathered from </w:t>
+      </w:r>
+      <w:proofErr w:type="spellStart"/>
+      <w:proofErr w:type="gramStart"/>
+      <w:r>
+        <w:rPr>
+          <w:shd w:val="clear" w:color="auto" w:fill="FFFFFF"/>
+        </w:rPr>
+        <w:t>data.world</w:t>
+      </w:r>
+      <w:proofErr w:type="spellEnd"/>
+      <w:proofErr w:type="gramEnd"/>
+      <w:r>
+        <w:rPr>
+          <w:shd w:val="clear" w:color="auto" w:fill="FFFFFF"/>
+        </w:rPr>
+        <w:t xml:space="preserve"> website. Stream data, which is stream of tweet objects. </w:t>
+      </w:r>
+      <w:proofErr w:type="spellStart"/>
+      <w:r>
+        <w:rPr>
+          <w:shd w:val="clear" w:color="auto" w:fill="FFFFFF"/>
+        </w:rPr>
+        <w:t>Metoo</w:t>
+      </w:r>
+      <w:proofErr w:type="spellEnd"/>
+      <w:r>
+        <w:rPr>
+          <w:shd w:val="clear" w:color="auto" w:fill="FFFFFF"/>
+        </w:rPr>
+        <w:t xml:space="preserve"> data set is collection of around 350,0</w:t>
+      </w:r>
+      <w:r>
+        <w:rPr>
+          <w:shd w:val="clear" w:color="auto" w:fill="FFFFFF"/>
+        </w:rPr>
+        <w:t xml:space="preserve">00 tweets related to </w:t>
+      </w:r>
+      <w:proofErr w:type="spellStart"/>
+      <w:r>
+        <w:rPr>
+          <w:shd w:val="clear" w:color="auto" w:fill="FFFFFF"/>
+        </w:rPr>
+        <w:t>metoo</w:t>
+      </w:r>
+      <w:proofErr w:type="spellEnd"/>
+      <w:r>
+        <w:rPr>
+          <w:shd w:val="clear" w:color="auto" w:fill="FFFFFF"/>
+        </w:rPr>
+        <w:t xml:space="preserve"> form October 2017 to December 2018. The data was in the form of Excel file with multiple attributes like tweet id, text, handle etc. </w:t>
       </w:r>
     </w:p>
     <w:p>
@@ -3482,22 +3724,55 @@
         <w:rPr>
           <w:shd w:val="clear" w:color="auto" w:fill="FFFFFF"/>
         </w:rPr>
-        <w:t xml:space="preserve"> tweepy. </w:t>
-      </w:r>
-      <w:r>
-        <w:t>In order to use twitter API for data retrieval, one should have a developers account in twitter, with which we get</w:t>
-      </w:r>
+        <w:t xml:space="preserve"> </w:t>
+      </w:r>
+      <w:proofErr w:type="spellStart"/>
       <w:r>
         <w:rPr>
           <w:shd w:val="clear" w:color="auto" w:fill="FFFFFF"/>
         </w:rPr>
+        <w:t>tweepy</w:t>
+      </w:r>
+      <w:proofErr w:type="spellEnd"/>
+      <w:r>
+        <w:rPr>
+          <w:shd w:val="clear" w:color="auto" w:fill="FFFFFF"/>
+        </w:rPr>
+        <w:t xml:space="preserve">. </w:t>
+      </w:r>
+      <w:proofErr w:type="gramStart"/>
+      <w:r>
+        <w:t>In order to</w:t>
+      </w:r>
+      <w:proofErr w:type="gramEnd"/>
+      <w:r>
+        <w:t xml:space="preserve"> use twitter API for data retrieval, one should have a developers account in twitter, with which we get</w:t>
+      </w:r>
+      <w:r>
+        <w:rPr>
+          <w:shd w:val="clear" w:color="auto" w:fill="FFFFFF"/>
+        </w:rPr>
         <w:t xml:space="preserve"> authentication information: API key, API secret, Access token and Access token secret.</w:t>
       </w:r>
       <w:r>
         <w:rPr>
           <w:shd w:val="clear" w:color="auto" w:fill="FFFFFF"/>
         </w:rPr>
-        <w:t xml:space="preserve"> Each tweet is a json object with multiple attributes. We retrieved only tweet id and tweet text attributes for our analysis and stored in excel file.</w:t>
+        <w:t xml:space="preserve"> Each tweet is a </w:t>
+      </w:r>
+      <w:proofErr w:type="spellStart"/>
+      <w:r>
+        <w:rPr>
+          <w:shd w:val="clear" w:color="auto" w:fill="FFFFFF"/>
+        </w:rPr>
+        <w:t>json</w:t>
+      </w:r>
+      <w:proofErr w:type="spellEnd"/>
+      <w:r>
+        <w:rPr>
+          <w:shd w:val="clear" w:color="auto" w:fill="FFFFFF"/>
+        </w:rPr>
+        <w:t xml:space="preserve"> object with multiple attributes. We retrieved only tweet id and tweet text attributes for our analysis and stored in excel file.</w:t>
       </w:r>
     </w:p>
     <w:p>
@@ -3529,7 +3804,23 @@
           <w:sz w:val="20"/>
           <w:shd w:val="clear" w:color="auto" w:fill="FFFFFF"/>
         </w:rPr>
-        <w:t>(parellogram- input/output, Rectangle – process)</w:t>
+        <w:t>(</w:t>
+      </w:r>
+      <w:proofErr w:type="spellStart"/>
+      <w:r>
+        <w:rPr>
+          <w:sz w:val="20"/>
+          <w:shd w:val="clear" w:color="auto" w:fill="FFFFFF"/>
+        </w:rPr>
+        <w:t>parellogram</w:t>
+      </w:r>
+      <w:proofErr w:type="spellEnd"/>
+      <w:r>
+        <w:rPr>
+          <w:sz w:val="20"/>
+          <w:shd w:val="clear" w:color="auto" w:fill="FFFFFF"/>
+        </w:rPr>
+        <w:t>- input/output, Rectangle – process)</w:t>
       </w:r>
     </w:p>
     <w:p>
@@ -3612,7 +3903,15 @@
         <w:jc w:val="both"/>
       </w:pPr>
       <w:r>
-        <w:t xml:space="preserve">Pre-processing is fundamental to all Natural </w:t>
+        <w:t xml:space="preserve">Pre-processing is fundamental to </w:t>
+      </w:r>
+      <w:proofErr w:type="gramStart"/>
+      <w:r>
+        <w:t>all Natural</w:t>
+      </w:r>
+      <w:proofErr w:type="gramEnd"/>
+      <w:r>
+        <w:t xml:space="preserve"> </w:t>
       </w:r>
       <w:r>
         <w:t xml:space="preserve">Language Processing (NLP) Task. </w:t>
@@ -3747,7 +4046,23 @@
           <w:sz w:val="20"/>
           <w:shd w:val="clear" w:color="auto" w:fill="FFFFFF"/>
         </w:rPr>
-        <w:t>(parellogram- input/output, Rectangle – process)</w:t>
+        <w:t>(</w:t>
+      </w:r>
+      <w:proofErr w:type="spellStart"/>
+      <w:r>
+        <w:rPr>
+          <w:sz w:val="20"/>
+          <w:shd w:val="clear" w:color="auto" w:fill="FFFFFF"/>
+        </w:rPr>
+        <w:t>parellogram</w:t>
+      </w:r>
+      <w:proofErr w:type="spellEnd"/>
+      <w:r>
+        <w:rPr>
+          <w:sz w:val="20"/>
+          <w:shd w:val="clear" w:color="auto" w:fill="FFFFFF"/>
+        </w:rPr>
+        <w:t>- input/output, Rectangle – process)</w:t>
       </w:r>
     </w:p>
     <w:p>
@@ -4547,13 +4862,23 @@
           <w:szCs w:val="28"/>
         </w:rPr>
       </w:pPr>
+      <w:proofErr w:type="spellStart"/>
       <w:r>
         <w:rPr>
           <w:b/>
           <w:bCs/>
           <w:szCs w:val="28"/>
         </w:rPr>
-        <w:t>TextBlob:</w:t>
+        <w:t>TextBlob</w:t>
+      </w:r>
+      <w:proofErr w:type="spellEnd"/>
+      <w:r>
+        <w:rPr>
+          <w:b/>
+          <w:bCs/>
+          <w:szCs w:val="28"/>
+        </w:rPr>
+        <w:t>:</w:t>
       </w:r>
     </w:p>
     <w:p>
@@ -4581,7 +4906,55 @@
           <w:rFonts w:eastAsia="Times New Roman" w:cs="Times New Roman"/>
           <w:szCs w:val="24"/>
         </w:rPr>
-        <w:t>To perform sentiment analysis, we have chosen two distinct methods. One of them is a third party tool called TextBlob. A detailed description of choosing TextBlob has been outlined in the results section. The second method for analysis is Custom Analyzer developed as per the custom requirements.</w:t>
+        <w:t xml:space="preserve">To perform sentiment analysis, we have chosen two distinct methods. One of them is a </w:t>
+      </w:r>
+      <w:proofErr w:type="gramStart"/>
+      <w:r>
+        <w:rPr>
+          <w:rFonts w:eastAsia="Times New Roman" w:cs="Times New Roman"/>
+          <w:szCs w:val="24"/>
+        </w:rPr>
+        <w:t>third party</w:t>
+      </w:r>
+      <w:proofErr w:type="gramEnd"/>
+      <w:r>
+        <w:rPr>
+          <w:rFonts w:eastAsia="Times New Roman" w:cs="Times New Roman"/>
+          <w:szCs w:val="24"/>
+        </w:rPr>
+        <w:t xml:space="preserve"> tool called </w:t>
+      </w:r>
+      <w:proofErr w:type="spellStart"/>
+      <w:r>
+        <w:rPr>
+          <w:rFonts w:eastAsia="Times New Roman" w:cs="Times New Roman"/>
+          <w:szCs w:val="24"/>
+        </w:rPr>
+        <w:t>TextBlob</w:t>
+      </w:r>
+      <w:proofErr w:type="spellEnd"/>
+      <w:r>
+        <w:rPr>
+          <w:rFonts w:eastAsia="Times New Roman" w:cs="Times New Roman"/>
+          <w:szCs w:val="24"/>
+        </w:rPr>
+        <w:t xml:space="preserve">. A detailed description of choosing </w:t>
+      </w:r>
+      <w:proofErr w:type="spellStart"/>
+      <w:r>
+        <w:rPr>
+          <w:rFonts w:eastAsia="Times New Roman" w:cs="Times New Roman"/>
+          <w:szCs w:val="24"/>
+        </w:rPr>
+        <w:t>TextBlob</w:t>
+      </w:r>
+      <w:proofErr w:type="spellEnd"/>
+      <w:r>
+        <w:rPr>
+          <w:rFonts w:eastAsia="Times New Roman" w:cs="Times New Roman"/>
+          <w:szCs w:val="24"/>
+        </w:rPr>
+        <w:t xml:space="preserve"> has been outlined in the results section. The second method for analysis is Custom Analyzer developed as per the custom requirements.</w:t>
       </w:r>
       <w:r>
         <w:rPr>
@@ -4743,7 +5116,23 @@
           <w:rFonts w:eastAsia="Times New Roman" w:cs="Times New Roman"/>
           <w:szCs w:val="24"/>
         </w:rPr>
-        <w:t xml:space="preserve">The main goal is to build a dictionary with a number of positive, negative and neutral analyzed both manually and by a </w:t>
+        <w:t xml:space="preserve">The main goal is to build a dictionary with </w:t>
+      </w:r>
+      <w:proofErr w:type="gramStart"/>
+      <w:r>
+        <w:rPr>
+          <w:rFonts w:eastAsia="Times New Roman" w:cs="Times New Roman"/>
+          <w:szCs w:val="24"/>
+        </w:rPr>
+        <w:t>a number of</w:t>
+      </w:r>
+      <w:proofErr w:type="gramEnd"/>
+      <w:r>
+        <w:rPr>
+          <w:rFonts w:eastAsia="Times New Roman" w:cs="Times New Roman"/>
+          <w:szCs w:val="24"/>
+        </w:rPr>
+        <w:t xml:space="preserve"> positive, negative and neutral analyzed both manually and by a </w:t>
       </w:r>
       <w:r>
         <w:rPr>
@@ -4994,7 +5383,27 @@
           <w:iCs/>
           <w:szCs w:val="24"/>
         </w:rPr>
-        <w:t>['beauti', 'day', 'go', 'fish']</w:t>
+        <w:t>['</w:t>
+      </w:r>
+      <w:proofErr w:type="spellStart"/>
+      <w:r>
+        <w:rPr>
+          <w:rFonts w:eastAsia="Times New Roman" w:cs="Times New Roman"/>
+          <w:i/>
+          <w:iCs/>
+          <w:szCs w:val="24"/>
+        </w:rPr>
+        <w:t>beauti</w:t>
+      </w:r>
+      <w:proofErr w:type="spellEnd"/>
+      <w:r>
+        <w:rPr>
+          <w:rFonts w:eastAsia="Times New Roman" w:cs="Times New Roman"/>
+          <w:i/>
+          <w:iCs/>
+          <w:szCs w:val="24"/>
+        </w:rPr>
+        <w:t>', 'day', 'go', 'fish']</w:t>
       </w:r>
     </w:p>
     <w:p>
@@ -5423,6 +5832,7 @@
                 <w:szCs w:val="24"/>
               </w:rPr>
             </w:pPr>
+            <w:proofErr w:type="spellStart"/>
             <w:r>
               <w:rPr>
                 <w:rFonts w:eastAsia="Times New Roman" w:cs="Times New Roman"/>
@@ -5432,6 +5842,7 @@
               </w:rPr>
               <w:t>Textblob</w:t>
             </w:r>
+            <w:proofErr w:type="spellEnd"/>
           </w:p>
         </w:tc>
         <w:tc>
@@ -5462,6 +5873,7 @@
                 <w:szCs w:val="24"/>
               </w:rPr>
             </w:pPr>
+            <w:proofErr w:type="spellStart"/>
             <w:r>
               <w:rPr>
                 <w:rFonts w:eastAsia="Times New Roman" w:cs="Times New Roman"/>
@@ -5471,6 +5883,7 @@
               </w:rPr>
               <w:t>ParallelDots</w:t>
             </w:r>
+            <w:proofErr w:type="spellEnd"/>
           </w:p>
         </w:tc>
         <w:tc>
@@ -5501,6 +5914,7 @@
                 <w:szCs w:val="24"/>
               </w:rPr>
             </w:pPr>
+            <w:proofErr w:type="spellStart"/>
             <w:r>
               <w:rPr>
                 <w:rFonts w:eastAsia="Times New Roman" w:cs="Times New Roman"/>
@@ -5510,6 +5924,7 @@
               </w:rPr>
               <w:t>Aylien</w:t>
             </w:r>
+            <w:proofErr w:type="spellEnd"/>
           </w:p>
         </w:tc>
       </w:tr>
@@ -7781,6 +8196,7 @@
         </w:rPr>
         <w:t xml:space="preserve">The closest match to the benchmarked output was that of </w:t>
       </w:r>
+      <w:proofErr w:type="spellStart"/>
       <w:r>
         <w:rPr>
           <w:rFonts w:eastAsia="Times New Roman" w:cs="Times New Roman"/>
@@ -7790,12 +8206,61 @@
         </w:rPr>
         <w:t>TextBlob</w:t>
       </w:r>
-      <w:r>
-        <w:rPr>
-          <w:rFonts w:eastAsia="Times New Roman" w:cs="Times New Roman"/>
-          <w:szCs w:val="24"/>
-        </w:rPr>
-        <w:t>. Moreover, we need a model that can predict the nature of the tweet in simple metrics with the best possible match to the manually obtained result. TextBlob can be customized based on the classification requirement. The additional features that TextBlob has are language translation and detection. Hence, the choice for a sentimental analysis tool was TextBlob.</w:t>
+      <w:proofErr w:type="spellEnd"/>
+      <w:r>
+        <w:rPr>
+          <w:rFonts w:eastAsia="Times New Roman" w:cs="Times New Roman"/>
+          <w:szCs w:val="24"/>
+        </w:rPr>
+        <w:t xml:space="preserve">. Moreover, we need a model that can predict the nature of the tweet in simple metrics with the best possible match to the manually obtained result. </w:t>
+      </w:r>
+      <w:proofErr w:type="spellStart"/>
+      <w:r>
+        <w:rPr>
+          <w:rFonts w:eastAsia="Times New Roman" w:cs="Times New Roman"/>
+          <w:szCs w:val="24"/>
+        </w:rPr>
+        <w:t>TextBlob</w:t>
+      </w:r>
+      <w:proofErr w:type="spellEnd"/>
+      <w:r>
+        <w:rPr>
+          <w:rFonts w:eastAsia="Times New Roman" w:cs="Times New Roman"/>
+          <w:szCs w:val="24"/>
+        </w:rPr>
+        <w:t xml:space="preserve"> can be customized based on the classification requirement. The additional features that </w:t>
+      </w:r>
+      <w:proofErr w:type="spellStart"/>
+      <w:r>
+        <w:rPr>
+          <w:rFonts w:eastAsia="Times New Roman" w:cs="Times New Roman"/>
+          <w:szCs w:val="24"/>
+        </w:rPr>
+        <w:t>TextBlob</w:t>
+      </w:r>
+      <w:proofErr w:type="spellEnd"/>
+      <w:r>
+        <w:rPr>
+          <w:rFonts w:eastAsia="Times New Roman" w:cs="Times New Roman"/>
+          <w:szCs w:val="24"/>
+        </w:rPr>
+        <w:t xml:space="preserve"> has are language translation and detection. Hence, the choice for a sentimental analysis tool was </w:t>
+      </w:r>
+      <w:proofErr w:type="spellStart"/>
+      <w:r>
+        <w:rPr>
+          <w:rFonts w:eastAsia="Times New Roman" w:cs="Times New Roman"/>
+          <w:szCs w:val="24"/>
+        </w:rPr>
+        <w:t>TextBlob</w:t>
+      </w:r>
+      <w:proofErr w:type="spellEnd"/>
+      <w:r>
+        <w:rPr>
+          <w:rFonts w:eastAsia="Times New Roman" w:cs="Times New Roman"/>
+          <w:szCs w:val="24"/>
+        </w:rPr>
+        <w:t>.</w:t>
       </w:r>
     </w:p>
     <w:p>
@@ -7928,7 +8393,39 @@
           <w:rFonts w:eastAsia="Times New Roman" w:cs="Times New Roman"/>
           <w:szCs w:val="24"/>
         </w:rPr>
-        <w:t>The same set of tweets have been analyzed through TextBlob. TextbBlob classified the number of tweets as positive, negative and neutral.</w:t>
+        <w:t xml:space="preserve">The same set of tweets have been analyzed through </w:t>
+      </w:r>
+      <w:proofErr w:type="spellStart"/>
+      <w:r>
+        <w:rPr>
+          <w:rFonts w:eastAsia="Times New Roman" w:cs="Times New Roman"/>
+          <w:szCs w:val="24"/>
+        </w:rPr>
+        <w:t>TextBlob</w:t>
+      </w:r>
+      <w:proofErr w:type="spellEnd"/>
+      <w:r>
+        <w:rPr>
+          <w:rFonts w:eastAsia="Times New Roman" w:cs="Times New Roman"/>
+          <w:szCs w:val="24"/>
+        </w:rPr>
+        <w:t xml:space="preserve">. </w:t>
+      </w:r>
+      <w:proofErr w:type="spellStart"/>
+      <w:r>
+        <w:rPr>
+          <w:rFonts w:eastAsia="Times New Roman" w:cs="Times New Roman"/>
+          <w:szCs w:val="24"/>
+        </w:rPr>
+        <w:t>TextbBlob</w:t>
+      </w:r>
+      <w:proofErr w:type="spellEnd"/>
+      <w:r>
+        <w:rPr>
+          <w:rFonts w:eastAsia="Times New Roman" w:cs="Times New Roman"/>
+          <w:szCs w:val="24"/>
+        </w:rPr>
+        <w:t xml:space="preserve"> classified the number of tweets as positive, negative and neutral.</w:t>
       </w:r>
     </w:p>
     <w:p>
@@ -8083,7 +8580,23 @@
           <w:rFonts w:eastAsia="Times New Roman" w:cs="Times New Roman"/>
           <w:szCs w:val="24"/>
         </w:rPr>
-        <w:t>We observe the difference in number of tweets analyzes sentiment wise. The closest to the manual analysis is the number of words matched through custom analyzer. The least difference observed for positive tweets is for manual and custom analyzer. Custom analyzer and TextBlob have analyzed negative number of tweets equally.</w:t>
+        <w:t xml:space="preserve">We observe the difference in number of tweets analyzes sentiment wise. The closest to the manual analysis is the number of words matched through custom analyzer. The least difference observed for positive tweets is for manual and custom analyzer. Custom analyzer and </w:t>
+      </w:r>
+      <w:proofErr w:type="spellStart"/>
+      <w:r>
+        <w:rPr>
+          <w:rFonts w:eastAsia="Times New Roman" w:cs="Times New Roman"/>
+          <w:szCs w:val="24"/>
+        </w:rPr>
+        <w:t>TextBlob</w:t>
+      </w:r>
+      <w:proofErr w:type="spellEnd"/>
+      <w:r>
+        <w:rPr>
+          <w:rFonts w:eastAsia="Times New Roman" w:cs="Times New Roman"/>
+          <w:szCs w:val="24"/>
+        </w:rPr>
+        <w:t xml:space="preserve"> have analyzed negative number of tweets equally.</w:t>
       </w:r>
     </w:p>
     <w:p>
@@ -8109,7 +8622,55 @@
           <w:rFonts w:eastAsia="Times New Roman" w:cs="Times New Roman"/>
           <w:szCs w:val="24"/>
         </w:rPr>
-        <w:t>Accuracy of the custom analyzer is necessary to predict the further use of the analyzer for other purposes. The accuracy is calculated after matching the number of pass and fail cases. To calculate the accuracy of custom analyzer, we consider pass as a case where the manual result matches with Custom Analyzer and TextBlob. We consider fail as a case where the manual result doesn't match with Custom Analyzer and TextBlob. Thus, the accuracy of the custom analyzer is 52%. The accuracy of TextBlob is 48%.</w:t>
+        <w:t xml:space="preserve">Accuracy of the custom analyzer is necessary to predict the further use of the analyzer for other purposes. The accuracy is calculated after matching the number of pass and fail cases. To calculate the accuracy of custom analyzer, we consider pass as a case where the manual result matches with Custom Analyzer and </w:t>
+      </w:r>
+      <w:proofErr w:type="spellStart"/>
+      <w:r>
+        <w:rPr>
+          <w:rFonts w:eastAsia="Times New Roman" w:cs="Times New Roman"/>
+          <w:szCs w:val="24"/>
+        </w:rPr>
+        <w:t>TextBlob</w:t>
+      </w:r>
+      <w:proofErr w:type="spellEnd"/>
+      <w:r>
+        <w:rPr>
+          <w:rFonts w:eastAsia="Times New Roman" w:cs="Times New Roman"/>
+          <w:szCs w:val="24"/>
+        </w:rPr>
+        <w:t xml:space="preserve">. We consider fail as a case where the manual result doesn't match with Custom Analyzer and </w:t>
+      </w:r>
+      <w:proofErr w:type="spellStart"/>
+      <w:r>
+        <w:rPr>
+          <w:rFonts w:eastAsia="Times New Roman" w:cs="Times New Roman"/>
+          <w:szCs w:val="24"/>
+        </w:rPr>
+        <w:t>TextBlob</w:t>
+      </w:r>
+      <w:proofErr w:type="spellEnd"/>
+      <w:r>
+        <w:rPr>
+          <w:rFonts w:eastAsia="Times New Roman" w:cs="Times New Roman"/>
+          <w:szCs w:val="24"/>
+        </w:rPr>
+        <w:t xml:space="preserve">. Thus, the accuracy of the custom analyzer is 52%. The accuracy of </w:t>
+      </w:r>
+      <w:proofErr w:type="spellStart"/>
+      <w:r>
+        <w:rPr>
+          <w:rFonts w:eastAsia="Times New Roman" w:cs="Times New Roman"/>
+          <w:szCs w:val="24"/>
+        </w:rPr>
+        <w:t>TextBlob</w:t>
+      </w:r>
+      <w:proofErr w:type="spellEnd"/>
+      <w:r>
+        <w:rPr>
+          <w:rFonts w:eastAsia="Times New Roman" w:cs="Times New Roman"/>
+          <w:szCs w:val="24"/>
+        </w:rPr>
+        <w:t xml:space="preserve"> is 48%.</w:t>
       </w:r>
     </w:p>
     <w:p>
@@ -8776,7 +9337,23 @@
           <w:rFonts w:eastAsia="Times New Roman" w:cs="Times New Roman"/>
           <w:szCs w:val="24"/>
         </w:rPr>
-        <w:t>After adding words to dictionary, the analysis performed again manually, using TextBlob and Custom Analyzer on the weather dataset. The results do not differ for manual analysis and for the analysis done by the custom analyzer.</w:t>
+        <w:t xml:space="preserve">After adding words to dictionary, the analysis performed again manually, using </w:t>
+      </w:r>
+      <w:proofErr w:type="spellStart"/>
+      <w:r>
+        <w:rPr>
+          <w:rFonts w:eastAsia="Times New Roman" w:cs="Times New Roman"/>
+          <w:szCs w:val="24"/>
+        </w:rPr>
+        <w:t>TextBlob</w:t>
+      </w:r>
+      <w:proofErr w:type="spellEnd"/>
+      <w:r>
+        <w:rPr>
+          <w:rFonts w:eastAsia="Times New Roman" w:cs="Times New Roman"/>
+          <w:szCs w:val="24"/>
+        </w:rPr>
+        <w:t xml:space="preserve"> and Custom Analyzer on the weather dataset. The results do not differ for manual analysis and for the analysis done by the custom analyzer.</w:t>
       </w:r>
     </w:p>
     <w:p>
@@ -8900,11 +9477,19 @@
           <w:b/>
         </w:rPr>
       </w:pPr>
+      <w:proofErr w:type="spellStart"/>
       <w:r>
         <w:rPr>
           <w:b/>
         </w:rPr>
-        <w:t>MeToo Analysis</w:t>
+        <w:t>MeToo</w:t>
+      </w:r>
+      <w:proofErr w:type="spellEnd"/>
+      <w:r>
+        <w:rPr>
+          <w:b/>
+        </w:rPr>
+        <w:t xml:space="preserve"> Analysis</w:t>
       </w:r>
     </w:p>
     <w:p>
@@ -8913,7 +9498,31 @@
         <w:jc w:val="both"/>
       </w:pPr>
       <w:r>
-        <w:t>There is an important reason to study the social movements and how people react towards them on social media. One such study is on #MeToo, the most active social movement in today’s times. The Me Too movement (or #MeToo movement), with many local and international alternative names, is a movement against sexual harassment and sexual assault. We have a collection of 393,869 tweets on this issue. These tweets have been collected over a period of 5 months from October 2017 to February 2018. The outcomes of have been plotted as below.</w:t>
+        <w:t>There is an important reason to study the social movements and how people react towards them on social media. One such study is on #</w:t>
+      </w:r>
+      <w:proofErr w:type="spellStart"/>
+      <w:r>
+        <w:t>MeToo</w:t>
+      </w:r>
+      <w:proofErr w:type="spellEnd"/>
+      <w:r>
+        <w:t xml:space="preserve">, the most active social movement in today’s times. The </w:t>
+      </w:r>
+      <w:proofErr w:type="gramStart"/>
+      <w:r>
+        <w:t>Me Too</w:t>
+      </w:r>
+      <w:proofErr w:type="gramEnd"/>
+      <w:r>
+        <w:t xml:space="preserve"> movement (or #</w:t>
+      </w:r>
+      <w:proofErr w:type="spellStart"/>
+      <w:r>
+        <w:t>MeToo</w:t>
+      </w:r>
+      <w:proofErr w:type="spellEnd"/>
+      <w:r>
+        <w:t xml:space="preserve"> movement), with many local and international alternative names, is a movement against sexual harassment and sexual assault. We have a collection of 393,869 tweets on this issue. These tweets have been collected over a period of 5 months from October 2017 to February 2018. The outcomes of have been plotted as below.</w:t>
       </w:r>
     </w:p>
     <w:p>
@@ -10150,6 +10759,7 @@
                 <w:szCs w:val="24"/>
               </w:rPr>
             </w:pPr>
+            <w:proofErr w:type="spellStart"/>
             <w:r>
               <w:rPr>
                 <w:rFonts w:eastAsia="Times New Roman" w:cs="Times New Roman"/>
@@ -10158,6 +10768,7 @@
               </w:rPr>
               <w:t>TextBlob</w:t>
             </w:r>
+            <w:proofErr w:type="spellEnd"/>
           </w:p>
         </w:tc>
         <w:tc>
@@ -10339,7 +10950,23 @@
           <w:szCs w:val="24"/>
         </w:rPr>
         <w:lastRenderedPageBreak/>
-        <w:t>Precision of TextBlob is 72.92% when we consider neutral tweets as positive tweets</w:t>
+        <w:t xml:space="preserve">Precision of </w:t>
+      </w:r>
+      <w:proofErr w:type="spellStart"/>
+      <w:r>
+        <w:rPr>
+          <w:rFonts w:eastAsia="Times New Roman" w:cs="Times New Roman"/>
+          <w:szCs w:val="24"/>
+        </w:rPr>
+        <w:t>TextBlob</w:t>
+      </w:r>
+      <w:proofErr w:type="spellEnd"/>
+      <w:r>
+        <w:rPr>
+          <w:rFonts w:eastAsia="Times New Roman" w:cs="Times New Roman"/>
+          <w:szCs w:val="24"/>
+        </w:rPr>
+        <w:t xml:space="preserve"> is 72.92% when we consider neutral tweets as positive tweets</w:t>
       </w:r>
     </w:p>
     <w:p>
@@ -10762,8 +11389,18 @@
                 <w:szCs w:val="24"/>
                 <w:shd w:val="clear" w:color="auto" w:fill="FFFFFF"/>
               </w:rPr>
-              <w:t xml:space="preserve"> TextBlob</w:t>
-            </w:r>
+              <w:t xml:space="preserve"> </w:t>
+            </w:r>
+            <w:proofErr w:type="spellStart"/>
+            <w:r>
+              <w:rPr>
+                <w:rFonts w:eastAsia="Times New Roman" w:cs="Times New Roman"/>
+                <w:szCs w:val="24"/>
+                <w:shd w:val="clear" w:color="auto" w:fill="FFFFFF"/>
+              </w:rPr>
+              <w:t>TextBlob</w:t>
+            </w:r>
+            <w:proofErr w:type="spellEnd"/>
           </w:p>
         </w:tc>
         <w:tc>
@@ -11010,6 +11647,7 @@
         </w:rPr>
         <w:t xml:space="preserve">Precision of </w:t>
       </w:r>
+      <w:proofErr w:type="spellStart"/>
       <w:r>
         <w:rPr>
           <w:b/>
@@ -11018,6 +11656,7 @@
         </w:rPr>
         <w:t>TextBlob</w:t>
       </w:r>
+      <w:proofErr w:type="spellEnd"/>
       <w:r>
         <w:rPr>
           <w:shd w:val="clear" w:color="auto" w:fill="FFFFFF"/>
@@ -11384,7 +12023,23 @@
           <w:rFonts w:eastAsia="Times New Roman" w:cstheme="minorHAnsi"/>
           <w:szCs w:val="24"/>
         </w:rPr>
-        <w:t>Unable to retrieve data from tweetID attribute.</w:t>
+        <w:t xml:space="preserve">Unable to retrieve data from </w:t>
+      </w:r>
+      <w:proofErr w:type="spellStart"/>
+      <w:r>
+        <w:rPr>
+          <w:rFonts w:eastAsia="Times New Roman" w:cstheme="minorHAnsi"/>
+          <w:szCs w:val="24"/>
+        </w:rPr>
+        <w:t>tweetID</w:t>
+      </w:r>
+      <w:proofErr w:type="spellEnd"/>
+      <w:r>
+        <w:rPr>
+          <w:rFonts w:eastAsia="Times New Roman" w:cstheme="minorHAnsi"/>
+          <w:szCs w:val="24"/>
+        </w:rPr>
+        <w:t xml:space="preserve"> attribute.</w:t>
       </w:r>
     </w:p>
     <w:p>
@@ -11526,10 +12181,18 @@
         <w:t xml:space="preserve"> to process tweets and improve model accuracy. We tentatively conclude that our model performs better as per our work for sentiment analysis for </w:t>
       </w:r>
       <w:r>
-        <w:t>#MeT</w:t>
-      </w:r>
-      <w:r>
-        <w:t>oo twitter data. In future work, to improve the model accuracy, it will be good to explore even richer linguistic analysis, for example, topic modeling, adding n-grams and using better model for classification.</w:t>
+        <w:t>#</w:t>
+      </w:r>
+      <w:proofErr w:type="spellStart"/>
+      <w:r>
+        <w:t>MeT</w:t>
+      </w:r>
+      <w:r>
+        <w:t>oo</w:t>
+      </w:r>
+      <w:proofErr w:type="spellEnd"/>
+      <w:r>
+        <w:t xml:space="preserve"> twitter data. In future work, to improve the model accuracy, it will be good to explore even richer linguistic analysis, for example, topic modeling, adding n-grams and using better model for classification.</w:t>
       </w:r>
       <w:r>
         <w:br w:type="page"/>
@@ -11565,7 +12228,15 @@
         </w:numPr>
       </w:pPr>
       <w:r>
-        <w:t>Zimbra, David &amp; Abbasi, Ahmed &amp; Zeng, Daniel &amp; Chen, Hsinchun. (2018). The State-of-the-Art in Twitter Sentiment Analysis: A Review and Benchmark Evaluation. ACM Transactions on Management Information Systems. xx, No. x. 10.1145/3185045.</w:t>
+        <w:t xml:space="preserve">Zimbra, David &amp; Abbasi, Ahmed &amp; Zeng, Daniel &amp; Chen, </w:t>
+      </w:r>
+      <w:proofErr w:type="spellStart"/>
+      <w:r>
+        <w:t>Hsinchun</w:t>
+      </w:r>
+      <w:proofErr w:type="spellEnd"/>
+      <w:r>
+        <w:t>. (2018). The State-of-the-Art in Twitter Sentiment Analysis: A Review and Benchmark Evaluation. ACM Transactions on Management Information Systems. xx, No. x. 10.1145/3185045.</w:t>
       </w:r>
     </w:p>
     <w:p>
@@ -11629,7 +12300,15 @@
         </w:numPr>
       </w:pPr>
       <w:r>
-        <w:t xml:space="preserve">#MeToo dataset - </w:t>
+        <w:t>#</w:t>
+      </w:r>
+      <w:proofErr w:type="spellStart"/>
+      <w:r>
+        <w:t>MeToo</w:t>
+      </w:r>
+      <w:proofErr w:type="spellEnd"/>
+      <w:r>
+        <w:t xml:space="preserve"> dataset - </w:t>
       </w:r>
       <w:hyperlink r:id="rId18" w:history="1">
         <w:r>
@@ -11642,6 +12321,7 @@
     </w:p>
     <w:p/>
     <w:sectPr>
+      <w:footerReference w:type="default" r:id="rId19"/>
       <w:pgSz w:w="12240" w:h="15840"/>
       <w:pgMar w:top="1440" w:right="1440" w:bottom="1440" w:left="1440" w:header="720" w:footer="720" w:gutter="0"/>
       <w:cols w:space="720"/>
@@ -11674,6 +12354,70 @@
     </w:p>
   </w:endnote>
 </w:endnotes>
+</file>
+
+<file path=word/footer1.xml><?xml version="1.0" encoding="utf-8"?>
+<w:ftr xmlns:wpc="http://schemas.microsoft.com/office/word/2010/wordprocessingCanvas" xmlns:cx="http://schemas.microsoft.com/office/drawing/2014/chartex" xmlns:cx1="http://schemas.microsoft.com/office/drawing/2015/9/8/chartex" xmlns:cx2="http://schemas.microsoft.com/office/drawing/2015/10/21/chartex" xmlns:cx3="http://schemas.microsoft.com/office/drawing/2016/5/9/chartex" xmlns:cx4="http://schemas.microsoft.com/office/drawing/2016/5/10/chartex" xmlns:cx5="http://schemas.microsoft.com/office/drawing/2016/5/11/chartex" xmlns:cx6="http://schemas.microsoft.com/office/drawing/2016/5/12/chartex" xmlns:cx7="http://schemas.microsoft.com/office/drawing/2016/5/13/chartex" xmlns:cx8="http://schemas.microsoft.com/office/drawing/2016/5/14/chartex" xmlns:mc="http://schemas.openxmlformats.org/markup-compatibility/2006" xmlns:aink="http://schemas.microsoft.com/office/drawing/2016/ink" xmlns:am3d="http://schemas.microsoft.com/office/drawing/2017/model3d" xmlns:o="urn:schemas-microsoft-com:office:office" xmlns:r="http://schemas.openxmlformats.org/officeDocument/2006/relationships" xmlns:m="http://schemas.openxmlformats.org/officeDocument/2006/math" xmlns:v="urn:schemas-microsoft-com:vml" xmlns:wp14="http://schemas.microsoft.com/office/word/2010/wordprocessingDrawing" xmlns:wp="http://schemas.openxmlformats.org/drawingml/2006/wordprocessingDrawing" xmlns:w10="urn:schemas-microsoft-com:office:word" xmlns:w="http://schemas.openxmlformats.org/wordprocessingml/2006/main" xmlns:w14="http://schemas.microsoft.com/office/word/2010/wordml" xmlns:w15="http://schemas.microsoft.com/office/word/2012/wordml" xmlns:w16cid="http://schemas.microsoft.com/office/word/2016/wordml/cid" xmlns:w16se="http://schemas.microsoft.com/office/word/2015/wordml/symex" xmlns:wpg="http://schemas.microsoft.com/office/word/2010/wordprocessingGroup" xmlns:wpi="http://schemas.microsoft.com/office/word/2010/wordprocessingInk" xmlns:wne="http://schemas.microsoft.com/office/word/2006/wordml" xmlns:wps="http://schemas.microsoft.com/office/word/2010/wordprocessingShape" mc:Ignorable="w14 w15 w16se w16cid wp14">
+  <w:sdt>
+    <w:sdtPr>
+      <w:id w:val="-400444053"/>
+      <w:docPartObj>
+        <w:docPartGallery w:val="Page Numbers (Bottom of Page)"/>
+        <w:docPartUnique/>
+      </w:docPartObj>
+    </w:sdtPr>
+    <w:sdtEndPr>
+      <w:rPr>
+        <w:noProof/>
+      </w:rPr>
+    </w:sdtEndPr>
+    <w:sdtContent>
+      <w:p>
+        <w:pPr>
+          <w:pStyle w:val="Footer"/>
+        </w:pPr>
+        <w:r>
+          <w:t>Team MI7</w:t>
+        </w:r>
+        <w:r>
+          <w:t xml:space="preserve"> </w:t>
+        </w:r>
+        <w:r>
+          <w:tab/>
+        </w:r>
+        <w:r>
+          <w:tab/>
+        </w:r>
+        <w:r>
+          <w:fldChar w:fldCharType="begin"/>
+        </w:r>
+        <w:r>
+          <w:instrText xml:space="preserve"> PAGE   \* MERGEFORMAT </w:instrText>
+        </w:r>
+        <w:r>
+          <w:fldChar w:fldCharType="separate"/>
+        </w:r>
+        <w:r>
+          <w:rPr>
+            <w:noProof/>
+          </w:rPr>
+          <w:t>2</w:t>
+        </w:r>
+        <w:r>
+          <w:rPr>
+            <w:noProof/>
+          </w:rPr>
+          <w:fldChar w:fldCharType="end"/>
+        </w:r>
+      </w:p>
+    </w:sdtContent>
+  </w:sdt>
+  <w:p>
+    <w:pPr>
+      <w:pStyle w:val="Footer"/>
+    </w:pPr>
+  </w:p>
+</w:ftr>
 </file>
 
 <file path=word/footnotes.xml><?xml version="1.0" encoding="utf-8"?>
@@ -14987,6 +15731,551 @@
 </cs:chartStyle>
 </file>
 
+<file path=word/glossary/document.xml><?xml version="1.0" encoding="utf-8"?>
+<w:glossaryDocument xmlns:wpc="http://schemas.microsoft.com/office/word/2010/wordprocessingCanvas" xmlns:cx="http://schemas.microsoft.com/office/drawing/2014/chartex" xmlns:cx1="http://schemas.microsoft.com/office/drawing/2015/9/8/chartex" xmlns:cx2="http://schemas.microsoft.com/office/drawing/2015/10/21/chartex" xmlns:cx3="http://schemas.microsoft.com/office/drawing/2016/5/9/chartex" xmlns:cx4="http://schemas.microsoft.com/office/drawing/2016/5/10/chartex" xmlns:cx5="http://schemas.microsoft.com/office/drawing/2016/5/11/chartex" xmlns:cx6="http://schemas.microsoft.com/office/drawing/2016/5/12/chartex" xmlns:cx7="http://schemas.microsoft.com/office/drawing/2016/5/13/chartex" xmlns:cx8="http://schemas.microsoft.com/office/drawing/2016/5/14/chartex" xmlns:mc="http://schemas.openxmlformats.org/markup-compatibility/2006" xmlns:aink="http://schemas.microsoft.com/office/drawing/2016/ink" xmlns:am3d="http://schemas.microsoft.com/office/drawing/2017/model3d" xmlns:o="urn:schemas-microsoft-com:office:office" xmlns:r="http://schemas.openxmlformats.org/officeDocument/2006/relationships" xmlns:m="http://schemas.openxmlformats.org/officeDocument/2006/math" xmlns:v="urn:schemas-microsoft-com:vml" xmlns:wp14="http://schemas.microsoft.com/office/word/2010/wordprocessingDrawing" xmlns:wp="http://schemas.openxmlformats.org/drawingml/2006/wordprocessingDrawing" xmlns:w10="urn:schemas-microsoft-com:office:word" xmlns:w="http://schemas.openxmlformats.org/wordprocessingml/2006/main" xmlns:w14="http://schemas.microsoft.com/office/word/2010/wordml" xmlns:w15="http://schemas.microsoft.com/office/word/2012/wordml" xmlns:w16cid="http://schemas.microsoft.com/office/word/2016/wordml/cid" xmlns:w16se="http://schemas.microsoft.com/office/word/2015/wordml/symex" xmlns:wpg="http://schemas.microsoft.com/office/word/2010/wordprocessingGroup" xmlns:wpi="http://schemas.microsoft.com/office/word/2010/wordprocessingInk" xmlns:wne="http://schemas.microsoft.com/office/word/2006/wordml" xmlns:wps="http://schemas.microsoft.com/office/word/2010/wordprocessingShape" mc:Ignorable="w14 w15 w16se w16cid wp14"/>
+</file>
+
+<file path=word/glossary/fontTable.xml><?xml version="1.0" encoding="utf-8"?>
+<w:fonts xmlns:mc="http://schemas.openxmlformats.org/markup-compatibility/2006" xmlns:r="http://schemas.openxmlformats.org/officeDocument/2006/relationships" xmlns:w="http://schemas.openxmlformats.org/wordprocessingml/2006/main" xmlns:w14="http://schemas.microsoft.com/office/word/2010/wordml" xmlns:w15="http://schemas.microsoft.com/office/word/2012/wordml" xmlns:w16cid="http://schemas.microsoft.com/office/word/2016/wordml/cid" xmlns:w16se="http://schemas.microsoft.com/office/word/2015/wordml/symex" mc:Ignorable="w14 w15 w16se w16cid">
+  <w:font w:name="Symbol">
+    <w:panose1 w:val="05050102010706020507"/>
+    <w:charset w:val="02"/>
+    <w:family w:val="roman"/>
+    <w:pitch w:val="variable"/>
+    <w:sig w:usb0="00000000" w:usb1="10000000" w:usb2="00000000" w:usb3="00000000" w:csb0="80000000" w:csb1="00000000"/>
+  </w:font>
+  <w:font w:name="Times New Roman">
+    <w:panose1 w:val="02020603050405020304"/>
+    <w:charset w:val="00"/>
+    <w:family w:val="roman"/>
+    <w:pitch w:val="variable"/>
+    <w:sig w:usb0="E0002EFF" w:usb1="C000785B" w:usb2="00000009" w:usb3="00000000" w:csb0="000001FF" w:csb1="00000000"/>
+  </w:font>
+  <w:font w:name="Courier New">
+    <w:panose1 w:val="02070309020205020404"/>
+    <w:charset w:val="00"/>
+    <w:family w:val="modern"/>
+    <w:pitch w:val="fixed"/>
+    <w:sig w:usb0="E0002EFF" w:usb1="C0007843" w:usb2="00000009" w:usb3="00000000" w:csb0="000001FF" w:csb1="00000000"/>
+  </w:font>
+  <w:font w:name="Wingdings">
+    <w:panose1 w:val="05000000000000000000"/>
+    <w:charset w:val="02"/>
+    <w:family w:val="auto"/>
+    <w:pitch w:val="variable"/>
+    <w:sig w:usb0="00000000" w:usb1="10000000" w:usb2="00000000" w:usb3="00000000" w:csb0="80000000" w:csb1="00000000"/>
+  </w:font>
+  <w:font w:name="Calibri">
+    <w:panose1 w:val="020F0502020204030204"/>
+    <w:charset w:val="00"/>
+    <w:family w:val="swiss"/>
+    <w:pitch w:val="variable"/>
+    <w:sig w:usb0="E0002AFF" w:usb1="C000247B" w:usb2="00000009" w:usb3="00000000" w:csb0="000001FF" w:csb1="00000000"/>
+  </w:font>
+  <w:font w:name="Calibri Light">
+    <w:panose1 w:val="020F0302020204030204"/>
+    <w:charset w:val="00"/>
+    <w:family w:val="swiss"/>
+    <w:pitch w:val="variable"/>
+    <w:sig w:usb0="E0002AFF" w:usb1="C000247B" w:usb2="00000009" w:usb3="00000000" w:csb0="000001FF" w:csb1="00000000"/>
+  </w:font>
+  <w:font w:name="Arial">
+    <w:panose1 w:val="020B0604020202020204"/>
+    <w:charset w:val="00"/>
+    <w:family w:val="swiss"/>
+    <w:pitch w:val="variable"/>
+    <w:sig w:usb0="E0002EFF" w:usb1="C0007843" w:usb2="00000009" w:usb3="00000000" w:csb0="000001FF" w:csb1="00000000"/>
+  </w:font>
+</w:fonts>
+</file>
+
+<file path=word/glossary/settings.xml><?xml version="1.0" encoding="utf-8"?>
+<w:settings xmlns:mc="http://schemas.openxmlformats.org/markup-compatibility/2006" xmlns:o="urn:schemas-microsoft-com:office:office" xmlns:r="http://schemas.openxmlformats.org/officeDocument/2006/relationships" xmlns:m="http://schemas.openxmlformats.org/officeDocument/2006/math" xmlns:v="urn:schemas-microsoft-com:vml" xmlns:w10="urn:schemas-microsoft-com:office:word" xmlns:w="http://schemas.openxmlformats.org/wordprocessingml/2006/main" xmlns:w14="http://schemas.microsoft.com/office/word/2010/wordml" xmlns:w15="http://schemas.microsoft.com/office/word/2012/wordml" xmlns:w16cid="http://schemas.microsoft.com/office/word/2016/wordml/cid" xmlns:w16se="http://schemas.microsoft.com/office/word/2015/wordml/symex" xmlns:sl="http://schemas.openxmlformats.org/schemaLibrary/2006/main" mc:Ignorable="w14 w15 w16se w16cid">
+  <w:view w:val="normal"/>
+  <w:defaultTabStop w:val="720"/>
+  <w:characterSpacingControl w:val="doNotCompress"/>
+  <w:compat>
+    <w:useFELayout/>
+    <w:compatSetting w:name="compatibilityMode" w:uri="http://schemas.microsoft.com/office/word" w:val="15"/>
+    <w:compatSetting w:name="overrideTableStyleFontSizeAndJustification" w:uri="http://schemas.microsoft.com/office/word" w:val="1"/>
+    <w:compatSetting w:name="enableOpenTypeFeatures" w:uri="http://schemas.microsoft.com/office/word" w:val="1"/>
+    <w:compatSetting w:name="doNotFlipMirrorIndents" w:uri="http://schemas.microsoft.com/office/word" w:val="1"/>
+    <w:compatSetting w:name="differentiateMultirowTableHeaders" w:uri="http://schemas.microsoft.com/office/word" w:val="1"/>
+    <w:compatSetting w:name="useWord2013TrackBottomHyphenation" w:uri="http://schemas.microsoft.com/office/word" w:val="0"/>
+  </w:compat>
+  <w:rsids>
+    <w:rsidRoot w:val="00F16460"/>
+    <w:rsid w:val="0084078C"/>
+    <w:rsid w:val="00F16460"/>
+  </w:rsids>
+  <m:mathPr>
+    <m:mathFont m:val="Cambria Math"/>
+    <m:brkBin m:val="before"/>
+    <m:brkBinSub m:val="--"/>
+    <m:smallFrac m:val="0"/>
+    <m:dispDef/>
+    <m:lMargin m:val="0"/>
+    <m:rMargin m:val="0"/>
+    <m:defJc m:val="centerGroup"/>
+    <m:wrapIndent m:val="1440"/>
+    <m:intLim m:val="subSup"/>
+    <m:naryLim m:val="undOvr"/>
+  </m:mathPr>
+  <w:themeFontLang w:val="en-US"/>
+  <w:clrSchemeMapping w:bg1="light1" w:t1="dark1" w:bg2="light2" w:t2="dark2" w:accent1="accent1" w:accent2="accent2" w:accent3="accent3" w:accent4="accent4" w:accent5="accent5" w:accent6="accent6" w:hyperlink="hyperlink" w:followedHyperlink="followedHyperlink"/>
+  <w:decimalSymbol w:val="."/>
+  <w:listSeparator w:val=","/>
+  <w15:chartTrackingRefBased/>
+</w:settings>
+</file>
+
+<file path=word/glossary/styles.xml><?xml version="1.0" encoding="utf-8"?>
+<w:styles xmlns:mc="http://schemas.openxmlformats.org/markup-compatibility/2006" xmlns:r="http://schemas.openxmlformats.org/officeDocument/2006/relationships" xmlns:w="http://schemas.openxmlformats.org/wordprocessingml/2006/main" xmlns:w14="http://schemas.microsoft.com/office/word/2010/wordml" xmlns:w15="http://schemas.microsoft.com/office/word/2012/wordml" xmlns:w16cid="http://schemas.microsoft.com/office/word/2016/wordml/cid" xmlns:w16se="http://schemas.microsoft.com/office/word/2015/wordml/symex" mc:Ignorable="w14 w15 w16se w16cid">
+  <w:docDefaults>
+    <w:rPrDefault>
+      <w:rPr>
+        <w:rFonts w:asciiTheme="minorHAnsi" w:eastAsiaTheme="minorEastAsia" w:hAnsiTheme="minorHAnsi" w:cstheme="minorBidi"/>
+        <w:sz w:val="22"/>
+        <w:szCs w:val="22"/>
+        <w:lang w:val="en-US" w:eastAsia="en-US" w:bidi="ar-SA"/>
+      </w:rPr>
+    </w:rPrDefault>
+    <w:pPrDefault>
+      <w:pPr>
+        <w:spacing w:after="160" w:line="259" w:lineRule="auto"/>
+      </w:pPr>
+    </w:pPrDefault>
+  </w:docDefaults>
+  <w:latentStyles w:defLockedState="0" w:defUIPriority="99" w:defSemiHidden="0" w:defUnhideWhenUsed="0" w:defQFormat="0" w:count="375">
+    <w:lsdException w:name="Normal" w:uiPriority="0" w:qFormat="1"/>
+    <w:lsdException w:name="heading 1" w:uiPriority="9" w:qFormat="1"/>
+    <w:lsdException w:name="heading 2" w:semiHidden="1" w:uiPriority="9" w:unhideWhenUsed="1" w:qFormat="1"/>
+    <w:lsdException w:name="heading 3" w:semiHidden="1" w:uiPriority="9" w:unhideWhenUsed="1" w:qFormat="1"/>
+    <w:lsdException w:name="heading 4" w:semiHidden="1" w:uiPriority="9" w:unhideWhenUsed="1" w:qFormat="1"/>
+    <w:lsdException w:name="heading 5" w:semiHidden="1" w:uiPriority="9" w:unhideWhenUsed="1" w:qFormat="1"/>
+    <w:lsdException w:name="heading 6" w:semiHidden="1" w:uiPriority="9" w:unhideWhenUsed="1" w:qFormat="1"/>
+    <w:lsdException w:name="heading 7" w:semiHidden="1" w:uiPriority="9" w:unhideWhenUsed="1" w:qFormat="1"/>
+    <w:lsdException w:name="heading 8" w:semiHidden="1" w:uiPriority="9" w:unhideWhenUsed="1" w:qFormat="1"/>
+    <w:lsdException w:name="heading 9" w:semiHidden="1" w:uiPriority="9" w:unhideWhenUsed="1" w:qFormat="1"/>
+    <w:lsdException w:name="index 1" w:semiHidden="1" w:unhideWhenUsed="1"/>
+    <w:lsdException w:name="index 2" w:semiHidden="1" w:unhideWhenUsed="1"/>
+    <w:lsdException w:name="index 3" w:semiHidden="1" w:unhideWhenUsed="1"/>
+    <w:lsdException w:name="index 4" w:semiHidden="1" w:unhideWhenUsed="1"/>
+    <w:lsdException w:name="index 5" w:semiHidden="1" w:unhideWhenUsed="1"/>
+    <w:lsdException w:name="index 6" w:semiHidden="1" w:unhideWhenUsed="1"/>
+    <w:lsdException w:name="index 7" w:semiHidden="1" w:unhideWhenUsed="1"/>
+    <w:lsdException w:name="index 8" w:semiHidden="1" w:unhideWhenUsed="1"/>
+    <w:lsdException w:name="index 9" w:semiHidden="1" w:unhideWhenUsed="1"/>
+    <w:lsdException w:name="toc 1" w:semiHidden="1" w:uiPriority="39" w:unhideWhenUsed="1"/>
+    <w:lsdException w:name="toc 2" w:semiHidden="1" w:uiPriority="39" w:unhideWhenUsed="1"/>
+    <w:lsdException w:name="toc 3" w:semiHidden="1" w:uiPriority="39" w:unhideWhenUsed="1"/>
+    <w:lsdException w:name="toc 4" w:semiHidden="1" w:uiPriority="39" w:unhideWhenUsed="1"/>
+    <w:lsdException w:name="toc 5" w:semiHidden="1" w:uiPriority="39" w:unhideWhenUsed="1"/>
+    <w:lsdException w:name="toc 6" w:semiHidden="1" w:uiPriority="39" w:unhideWhenUsed="1"/>
+    <w:lsdException w:name="toc 7" w:semiHidden="1" w:uiPriority="39" w:unhideWhenUsed="1"/>
+    <w:lsdException w:name="toc 8" w:semiHidden="1" w:uiPriority="39" w:unhideWhenUsed="1"/>
+    <w:lsdException w:name="toc 9" w:semiHidden="1" w:uiPriority="39" w:unhideWhenUsed="1"/>
+    <w:lsdException w:name="Normal Indent" w:semiHidden="1" w:unhideWhenUsed="1"/>
+    <w:lsdException w:name="footnote text" w:semiHidden="1" w:unhideWhenUsed="1"/>
+    <w:lsdException w:name="annotation text" w:semiHidden="1" w:unhideWhenUsed="1"/>
+    <w:lsdException w:name="header" w:semiHidden="1" w:unhideWhenUsed="1"/>
+    <w:lsdException w:name="footer" w:semiHidden="1" w:unhideWhenUsed="1"/>
+    <w:lsdException w:name="index heading" w:semiHidden="1" w:unhideWhenUsed="1"/>
+    <w:lsdException w:name="caption" w:semiHidden="1" w:uiPriority="35" w:unhideWhenUsed="1" w:qFormat="1"/>
+    <w:lsdException w:name="table of figures" w:semiHidden="1" w:unhideWhenUsed="1"/>
+    <w:lsdException w:name="envelope address" w:semiHidden="1" w:unhideWhenUsed="1"/>
+    <w:lsdException w:name="envelope return" w:semiHidden="1" w:unhideWhenUsed="1"/>
+    <w:lsdException w:name="footnote reference" w:semiHidden="1" w:unhideWhenUsed="1"/>
+    <w:lsdException w:name="annotation reference" w:semiHidden="1" w:unhideWhenUsed="1"/>
+    <w:lsdException w:name="line number" w:semiHidden="1" w:unhideWhenUsed="1"/>
+    <w:lsdException w:name="page number" w:semiHidden="1" w:unhideWhenUsed="1"/>
+    <w:lsdException w:name="endnote reference" w:semiHidden="1" w:unhideWhenUsed="1"/>
+    <w:lsdException w:name="endnote text" w:semiHidden="1" w:unhideWhenUsed="1"/>
+    <w:lsdException w:name="table of authorities" w:semiHidden="1" w:unhideWhenUsed="1"/>
+    <w:lsdException w:name="macro" w:semiHidden="1" w:unhideWhenUsed="1"/>
+    <w:lsdException w:name="toa heading" w:semiHidden="1" w:unhideWhenUsed="1"/>
+    <w:lsdException w:name="List" w:semiHidden="1" w:unhideWhenUsed="1"/>
+    <w:lsdException w:name="List Bullet" w:semiHidden="1" w:unhideWhenUsed="1"/>
+    <w:lsdException w:name="List Number" w:semiHidden="1" w:unhideWhenUsed="1"/>
+    <w:lsdException w:name="List 2" w:semiHidden="1" w:unhideWhenUsed="1"/>
+    <w:lsdException w:name="List 3" w:semiHidden="1" w:unhideWhenUsed="1"/>
+    <w:lsdException w:name="List 4" w:semiHidden="1" w:unhideWhenUsed="1"/>
+    <w:lsdException w:name="List 5" w:semiHidden="1" w:unhideWhenUsed="1"/>
+    <w:lsdException w:name="List Bullet 2" w:semiHidden="1" w:unhideWhenUsed="1"/>
+    <w:lsdException w:name="List Bullet 3" w:semiHidden="1" w:unhideWhenUsed="1"/>
+    <w:lsdException w:name="List Bullet 4" w:semiHidden="1" w:unhideWhenUsed="1"/>
+    <w:lsdException w:name="List Bullet 5" w:semiHidden="1" w:unhideWhenUsed="1"/>
+    <w:lsdException w:name="List Number 2" w:semiHidden="1" w:unhideWhenUsed="1"/>
+    <w:lsdException w:name="List Number 3" w:semiHidden="1" w:unhideWhenUsed="1"/>
+    <w:lsdException w:name="List Number 4" w:semiHidden="1" w:unhideWhenUsed="1"/>
+    <w:lsdException w:name="List Number 5" w:semiHidden="1" w:unhideWhenUsed="1"/>
+    <w:lsdException w:name="Title" w:uiPriority="10" w:qFormat="1"/>
+    <w:lsdException w:name="Closing" w:semiHidden="1" w:unhideWhenUsed="1"/>
+    <w:lsdException w:name="Signature" w:semiHidden="1" w:unhideWhenUsed="1"/>
+    <w:lsdException w:name="Default Paragraph Font" w:semiHidden="1" w:uiPriority="1" w:unhideWhenUsed="1"/>
+    <w:lsdException w:name="Body Text" w:semiHidden="1" w:unhideWhenUsed="1"/>
+    <w:lsdException w:name="Body Text Indent" w:semiHidden="1" w:unhideWhenUsed="1"/>
+    <w:lsdException w:name="List Continue" w:semiHidden="1" w:unhideWhenUsed="1"/>
+    <w:lsdException w:name="List Continue 2" w:semiHidden="1" w:unhideWhenUsed="1"/>
+    <w:lsdException w:name="List Continue 3" w:semiHidden="1" w:unhideWhenUsed="1"/>
+    <w:lsdException w:name="List Continue 4" w:semiHidden="1" w:unhideWhenUsed="1"/>
+    <w:lsdException w:name="List Continue 5" w:semiHidden="1" w:unhideWhenUsed="1"/>
+    <w:lsdException w:name="Message Header" w:semiHidden="1" w:unhideWhenUsed="1"/>
+    <w:lsdException w:name="Subtitle" w:uiPriority="11" w:qFormat="1"/>
+    <w:lsdException w:name="Salutation" w:semiHidden="1" w:unhideWhenUsed="1"/>
+    <w:lsdException w:name="Date" w:semiHidden="1" w:unhideWhenUsed="1"/>
+    <w:lsdException w:name="Body Text First Indent" w:semiHidden="1" w:unhideWhenUsed="1"/>
+    <w:lsdException w:name="Body Text First Indent 2" w:semiHidden="1" w:unhideWhenUsed="1"/>
+    <w:lsdException w:name="Note Heading" w:semiHidden="1" w:unhideWhenUsed="1"/>
+    <w:lsdException w:name="Body Text 2" w:semiHidden="1" w:unhideWhenUsed="1"/>
+    <w:lsdException w:name="Body Text 3" w:semiHidden="1" w:unhideWhenUsed="1"/>
+    <w:lsdException w:name="Body Text Indent 2" w:semiHidden="1" w:unhideWhenUsed="1"/>
+    <w:lsdException w:name="Body Text Indent 3" w:semiHidden="1" w:unhideWhenUsed="1"/>
+    <w:lsdException w:name="Block Text" w:semiHidden="1" w:unhideWhenUsed="1"/>
+    <w:lsdException w:name="Hyperlink" w:semiHidden="1" w:unhideWhenUsed="1"/>
+    <w:lsdException w:name="FollowedHyperlink" w:semiHidden="1" w:unhideWhenUsed="1"/>
+    <w:lsdException w:name="Strong" w:uiPriority="22" w:qFormat="1"/>
+    <w:lsdException w:name="Emphasis" w:uiPriority="20" w:qFormat="1"/>
+    <w:lsdException w:name="Document Map" w:semiHidden="1" w:unhideWhenUsed="1"/>
+    <w:lsdException w:name="Plain Text" w:semiHidden="1" w:unhideWhenUsed="1"/>
+    <w:lsdException w:name="E-mail Signature" w:semiHidden="1" w:unhideWhenUsed="1"/>
+    <w:lsdException w:name="HTML Top of Form" w:semiHidden="1" w:unhideWhenUsed="1"/>
+    <w:lsdException w:name="HTML Bottom of Form" w:semiHidden="1" w:unhideWhenUsed="1"/>
+    <w:lsdException w:name="Normal (Web)" w:semiHidden="1" w:unhideWhenUsed="1"/>
+    <w:lsdException w:name="HTML Acronym" w:semiHidden="1" w:unhideWhenUsed="1"/>
+    <w:lsdException w:name="HTML Address" w:semiHidden="1" w:unhideWhenUsed="1"/>
+    <w:lsdException w:name="HTML Cite" w:semiHidden="1" w:unhideWhenUsed="1"/>
+    <w:lsdException w:name="HTML Code" w:semiHidden="1" w:unhideWhenUsed="1"/>
+    <w:lsdException w:name="HTML Definition" w:semiHidden="1" w:unhideWhenUsed="1"/>
+    <w:lsdException w:name="HTML Keyboard" w:semiHidden="1" w:unhideWhenUsed="1"/>
+    <w:lsdException w:name="HTML Preformatted" w:semiHidden="1" w:unhideWhenUsed="1"/>
+    <w:lsdException w:name="HTML Sample" w:semiHidden="1" w:unhideWhenUsed="1"/>
+    <w:lsdException w:name="HTML Typewriter" w:semiHidden="1" w:unhideWhenUsed="1"/>
+    <w:lsdException w:name="HTML Variable" w:semiHidden="1" w:unhideWhenUsed="1"/>
+    <w:lsdException w:name="Normal Table" w:semiHidden="1" w:unhideWhenUsed="1"/>
+    <w:lsdException w:name="annotation subject" w:semiHidden="1" w:unhideWhenUsed="1"/>
+    <w:lsdException w:name="No List" w:semiHidden="1" w:unhideWhenUsed="1"/>
+    <w:lsdException w:name="Outline List 1" w:semiHidden="1" w:unhideWhenUsed="1"/>
+    <w:lsdException w:name="Outline List 2" w:semiHidden="1" w:unhideWhenUsed="1"/>
+    <w:lsdException w:name="Outline List 3" w:semiHidden="1" w:unhideWhenUsed="1"/>
+    <w:lsdException w:name="Table Simple 1" w:semiHidden="1" w:unhideWhenUsed="1"/>
+    <w:lsdException w:name="Table Simple 2" w:semiHidden="1" w:unhideWhenUsed="1"/>
+    <w:lsdException w:name="Table Simple 3" w:semiHidden="1" w:unhideWhenUsed="1"/>
+    <w:lsdException w:name="Table Classic 1" w:semiHidden="1" w:unhideWhenUsed="1"/>
+    <w:lsdException w:name="Table Classic 2" w:semiHidden="1" w:unhideWhenUsed="1"/>
+    <w:lsdException w:name="Table Classic 3" w:semiHidden="1" w:unhideWhenUsed="1"/>
+    <w:lsdException w:name="Table Classic 4" w:semiHidden="1" w:unhideWhenUsed="1"/>
+    <w:lsdException w:name="Table Colorful 1" w:semiHidden="1" w:unhideWhenUsed="1"/>
+    <w:lsdException w:name="Table Colorful 2" w:semiHidden="1" w:unhideWhenUsed="1"/>
+    <w:lsdException w:name="Table Colorful 3" w:semiHidden="1" w:unhideWhenUsed="1"/>
+    <w:lsdException w:name="Table Columns 1" w:semiHidden="1" w:unhideWhenUsed="1"/>
+    <w:lsdException w:name="Table Columns 2" w:semiHidden="1" w:unhideWhenUsed="1"/>
+    <w:lsdException w:name="Table Columns 3" w:semiHidden="1" w:unhideWhenUsed="1"/>
+    <w:lsdException w:name="Table Columns 4" w:semiHidden="1" w:unhideWhenUsed="1"/>
+    <w:lsdException w:name="Table Columns 5" w:semiHidden="1" w:unhideWhenUsed="1"/>
+    <w:lsdException w:name="Table Grid 1" w:semiHidden="1" w:unhideWhenUsed="1"/>
+    <w:lsdException w:name="Table Grid 2" w:semiHidden="1" w:unhideWhenUsed="1"/>
+    <w:lsdException w:name="Table Grid 3" w:semiHidden="1" w:unhideWhenUsed="1"/>
+    <w:lsdException w:name="Table Grid 4" w:semiHidden="1" w:unhideWhenUsed="1"/>
+    <w:lsdException w:name="Table Grid 5" w:semiHidden="1" w:unhideWhenUsed="1"/>
+    <w:lsdException w:name="Table Grid 6" w:semiHidden="1" w:unhideWhenUsed="1"/>
+    <w:lsdException w:name="Table Grid 7" w:semiHidden="1" w:unhideWhenUsed="1"/>
+    <w:lsdException w:name="Table Grid 8" w:semiHidden="1" w:unhideWhenUsed="1"/>
+    <w:lsdException w:name="Table List 1" w:semiHidden="1" w:unhideWhenUsed="1"/>
+    <w:lsdException w:name="Table List 2" w:semiHidden="1" w:unhideWhenUsed="1"/>
+    <w:lsdException w:name="Table List 3" w:semiHidden="1" w:unhideWhenUsed="1"/>
+    <w:lsdException w:name="Table List 4" w:semiHidden="1" w:unhideWhenUsed="1"/>
+    <w:lsdException w:name="Table List 5" w:semiHidden="1" w:unhideWhenUsed="1"/>
+    <w:lsdException w:name="Table List 6" w:semiHidden="1" w:unhideWhenUsed="1"/>
+    <w:lsdException w:name="Table List 7" w:semiHidden="1" w:unhideWhenUsed="1"/>
+    <w:lsdException w:name="Table List 8" w:semiHidden="1" w:unhideWhenUsed="1"/>
+    <w:lsdException w:name="Table 3D effects 1" w:semiHidden="1" w:unhideWhenUsed="1"/>
+    <w:lsdException w:name="Table 3D effects 2" w:semiHidden="1" w:unhideWhenUsed="1"/>
+    <w:lsdException w:name="Table 3D effects 3" w:semiHidden="1" w:unhideWhenUsed="1"/>
+    <w:lsdException w:name="Table Contemporary" w:semiHidden="1" w:unhideWhenUsed="1"/>
+    <w:lsdException w:name="Table Elegant" w:semiHidden="1" w:unhideWhenUsed="1"/>
+    <w:lsdException w:name="Table Professional" w:semiHidden="1" w:unhideWhenUsed="1"/>
+    <w:lsdException w:name="Table Subtle 1" w:semiHidden="1" w:unhideWhenUsed="1"/>
+    <w:lsdException w:name="Table Subtle 2" w:semiHidden="1" w:unhideWhenUsed="1"/>
+    <w:lsdException w:name="Table Web 1" w:semiHidden="1" w:unhideWhenUsed="1"/>
+    <w:lsdException w:name="Table Web 2" w:semiHidden="1" w:unhideWhenUsed="1"/>
+    <w:lsdException w:name="Table Web 3" w:semiHidden="1" w:unhideWhenUsed="1"/>
+    <w:lsdException w:name="Balloon Text" w:semiHidden="1" w:unhideWhenUsed="1"/>
+    <w:lsdException w:name="Table Grid" w:uiPriority="39"/>
+    <w:lsdException w:name="Table Theme" w:semiHidden="1" w:unhideWhenUsed="1"/>
+    <w:lsdException w:name="Placeholder Text" w:semiHidden="1"/>
+    <w:lsdException w:name="No Spacing" w:uiPriority="1" w:qFormat="1"/>
+    <w:lsdException w:name="Light Shading" w:uiPriority="60"/>
+    <w:lsdException w:name="Light List" w:uiPriority="61"/>
+    <w:lsdException w:name="Light Grid" w:uiPriority="62"/>
+    <w:lsdException w:name="Medium Shading 1" w:uiPriority="63"/>
+    <w:lsdException w:name="Medium Shading 2" w:uiPriority="64"/>
+    <w:lsdException w:name="Medium List 1" w:uiPriority="65"/>
+    <w:lsdException w:name="Medium List 2" w:uiPriority="66"/>
+    <w:lsdException w:name="Medium Grid 1" w:uiPriority="67"/>
+    <w:lsdException w:name="Medium Grid 2" w:uiPriority="68"/>
+    <w:lsdException w:name="Medium Grid 3" w:uiPriority="69"/>
+    <w:lsdException w:name="Dark List" w:uiPriority="70"/>
+    <w:lsdException w:name="Colorful Shading" w:uiPriority="71"/>
+    <w:lsdException w:name="Colorful List" w:uiPriority="72"/>
+    <w:lsdException w:name="Colorful Grid" w:uiPriority="73"/>
+    <w:lsdException w:name="Light Shading Accent 1" w:uiPriority="60"/>
+    <w:lsdException w:name="Light List Accent 1" w:uiPriority="61"/>
+    <w:lsdException w:name="Light Grid Accent 1" w:uiPriority="62"/>
+    <w:lsdException w:name="Medium Shading 1 Accent 1" w:uiPriority="63"/>
+    <w:lsdException w:name="Medium Shading 2 Accent 1" w:uiPriority="64"/>
+    <w:lsdException w:name="Medium List 1 Accent 1" w:uiPriority="65"/>
+    <w:lsdException w:name="Revision" w:semiHidden="1"/>
+    <w:lsdException w:name="List Paragraph" w:uiPriority="34" w:qFormat="1"/>
+    <w:lsdException w:name="Quote" w:uiPriority="29" w:qFormat="1"/>
+    <w:lsdException w:name="Intense Quote" w:uiPriority="30" w:qFormat="1"/>
+    <w:lsdException w:name="Medium List 2 Accent 1" w:uiPriority="66"/>
+    <w:lsdException w:name="Medium Grid 1 Accent 1" w:uiPriority="67"/>
+    <w:lsdException w:name="Medium Grid 2 Accent 1" w:uiPriority="68"/>
+    <w:lsdException w:name="Medium Grid 3 Accent 1" w:uiPriority="69"/>
+    <w:lsdException w:name="Dark List Accent 1" w:uiPriority="70"/>
+    <w:lsdException w:name="Colorful Shading Accent 1" w:uiPriority="71"/>
+    <w:lsdException w:name="Colorful List Accent 1" w:uiPriority="72"/>
+    <w:lsdException w:name="Colorful Grid Accent 1" w:uiPriority="73"/>
+    <w:lsdException w:name="Light Shading Accent 2" w:uiPriority="60"/>
+    <w:lsdException w:name="Light List Accent 2" w:uiPriority="61"/>
+    <w:lsdException w:name="Light Grid Accent 2" w:uiPriority="62"/>
+    <w:lsdException w:name="Medium Shading 1 Accent 2" w:uiPriority="63"/>
+    <w:lsdException w:name="Medium Shading 2 Accent 2" w:uiPriority="64"/>
+    <w:lsdException w:name="Medium List 1 Accent 2" w:uiPriority="65"/>
+    <w:lsdException w:name="Medium List 2 Accent 2" w:uiPriority="66"/>
+    <w:lsdException w:name="Medium Grid 1 Accent 2" w:uiPriority="67"/>
+    <w:lsdException w:name="Medium Grid 2 Accent 2" w:uiPriority="68"/>
+    <w:lsdException w:name="Medium Grid 3 Accent 2" w:uiPriority="69"/>
+    <w:lsdException w:name="Dark List Accent 2" w:uiPriority="70"/>
+    <w:lsdException w:name="Colorful Shading Accent 2" w:uiPriority="71"/>
+    <w:lsdException w:name="Colorful List Accent 2" w:uiPriority="72"/>
+    <w:lsdException w:name="Colorful Grid Accent 2" w:uiPriority="73"/>
+    <w:lsdException w:name="Light Shading Accent 3" w:uiPriority="60"/>
+    <w:lsdException w:name="Light List Accent 3" w:uiPriority="61"/>
+    <w:lsdException w:name="Light Grid Accent 3" w:uiPriority="62"/>
+    <w:lsdException w:name="Medium Shading 1 Accent 3" w:uiPriority="63"/>
+    <w:lsdException w:name="Medium Shading 2 Accent 3" w:uiPriority="64"/>
+    <w:lsdException w:name="Medium List 1 Accent 3" w:uiPriority="65"/>
+    <w:lsdException w:name="Medium List 2 Accent 3" w:uiPriority="66"/>
+    <w:lsdException w:name="Medium Grid 1 Accent 3" w:uiPriority="67"/>
+    <w:lsdException w:name="Medium Grid 2 Accent 3" w:uiPriority="68"/>
+    <w:lsdException w:name="Medium Grid 3 Accent 3" w:uiPriority="69"/>
+    <w:lsdException w:name="Dark List Accent 3" w:uiPriority="70"/>
+    <w:lsdException w:name="Colorful Shading Accent 3" w:uiPriority="71"/>
+    <w:lsdException w:name="Colorful List Accent 3" w:uiPriority="72"/>
+    <w:lsdException w:name="Colorful Grid Accent 3" w:uiPriority="73"/>
+    <w:lsdException w:name="Light Shading Accent 4" w:uiPriority="60"/>
+    <w:lsdException w:name="Light List Accent 4" w:uiPriority="61"/>
+    <w:lsdException w:name="Light Grid Accent 4" w:uiPriority="62"/>
+    <w:lsdException w:name="Medium Shading 1 Accent 4" w:uiPriority="63"/>
+    <w:lsdException w:name="Medium Shading 2 Accent 4" w:uiPriority="64"/>
+    <w:lsdException w:name="Medium List 1 Accent 4" w:uiPriority="65"/>
+    <w:lsdException w:name="Medium List 2 Accent 4" w:uiPriority="66"/>
+    <w:lsdException w:name="Medium Grid 1 Accent 4" w:uiPriority="67"/>
+    <w:lsdException w:name="Medium Grid 2 Accent 4" w:uiPriority="68"/>
+    <w:lsdException w:name="Medium Grid 3 Accent 4" w:uiPriority="69"/>
+    <w:lsdException w:name="Dark List Accent 4" w:uiPriority="70"/>
+    <w:lsdException w:name="Colorful Shading Accent 4" w:uiPriority="71"/>
+    <w:lsdException w:name="Colorful List Accent 4" w:uiPriority="72"/>
+    <w:lsdException w:name="Colorful Grid Accent 4" w:uiPriority="73"/>
+    <w:lsdException w:name="Light Shading Accent 5" w:uiPriority="60"/>
+    <w:lsdException w:name="Light List Accent 5" w:uiPriority="61"/>
+    <w:lsdException w:name="Light Grid Accent 5" w:uiPriority="62"/>
+    <w:lsdException w:name="Medium Shading 1 Accent 5" w:uiPriority="63"/>
+    <w:lsdException w:name="Medium Shading 2 Accent 5" w:uiPriority="64"/>
+    <w:lsdException w:name="Medium List 1 Accent 5" w:uiPriority="65"/>
+    <w:lsdException w:name="Medium List 2 Accent 5" w:uiPriority="66"/>
+    <w:lsdException w:name="Medium Grid 1 Accent 5" w:uiPriority="67"/>
+    <w:lsdException w:name="Medium Grid 2 Accent 5" w:uiPriority="68"/>
+    <w:lsdException w:name="Medium Grid 3 Accent 5" w:uiPriority="69"/>
+    <w:lsdException w:name="Dark List Accent 5" w:uiPriority="70"/>
+    <w:lsdException w:name="Colorful Shading Accent 5" w:uiPriority="71"/>
+    <w:lsdException w:name="Colorful List Accent 5" w:uiPriority="72"/>
+    <w:lsdException w:name="Colorful Grid Accent 5" w:uiPriority="73"/>
+    <w:lsdException w:name="Light Shading Accent 6" w:uiPriority="60"/>
+    <w:lsdException w:name="Light List Accent 6" w:uiPriority="61"/>
+    <w:lsdException w:name="Light Grid Accent 6" w:uiPriority="62"/>
+    <w:lsdException w:name="Medium Shading 1 Accent 6" w:uiPriority="63"/>
+    <w:lsdException w:name="Medium Shading 2 Accent 6" w:uiPriority="64"/>
+    <w:lsdException w:name="Medium List 1 Accent 6" w:uiPriority="65"/>
+    <w:lsdException w:name="Medium List 2 Accent 6" w:uiPriority="66"/>
+    <w:lsdException w:name="Medium Grid 1 Accent 6" w:uiPriority="67"/>
+    <w:lsdException w:name="Medium Grid 2 Accent 6" w:uiPriority="68"/>
+    <w:lsdException w:name="Medium Grid 3 Accent 6" w:uiPriority="69"/>
+    <w:lsdException w:name="Dark List Accent 6" w:uiPriority="70"/>
+    <w:lsdException w:name="Colorful Shading Accent 6" w:uiPriority="71"/>
+    <w:lsdException w:name="Colorful List Accent 6" w:uiPriority="72"/>
+    <w:lsdException w:name="Colorful Grid Accent 6" w:uiPriority="73"/>
+    <w:lsdException w:name="Subtle Emphasis" w:uiPriority="19" w:qFormat="1"/>
+    <w:lsdException w:name="Intense Emphasis" w:uiPriority="21" w:qFormat="1"/>
+    <w:lsdException w:name="Subtle Reference" w:uiPriority="31" w:qFormat="1"/>
+    <w:lsdException w:name="Intense Reference" w:uiPriority="32" w:qFormat="1"/>
+    <w:lsdException w:name="Book Title" w:uiPriority="33" w:qFormat="1"/>
+    <w:lsdException w:name="Bibliography" w:semiHidden="1" w:uiPriority="37" w:unhideWhenUsed="1"/>
+    <w:lsdException w:name="TOC Heading" w:semiHidden="1" w:uiPriority="39" w:unhideWhenUsed="1" w:qFormat="1"/>
+    <w:lsdException w:name="Plain Table 1" w:uiPriority="41"/>
+    <w:lsdException w:name="Plain Table 2" w:uiPriority="42"/>
+    <w:lsdException w:name="Plain Table 3" w:uiPriority="43"/>
+    <w:lsdException w:name="Plain Table 4" w:uiPriority="44"/>
+    <w:lsdException w:name="Plain Table 5" w:uiPriority="45"/>
+    <w:lsdException w:name="Grid Table Light" w:uiPriority="40"/>
+    <w:lsdException w:name="Grid Table 1 Light" w:uiPriority="46"/>
+    <w:lsdException w:name="Grid Table 2" w:uiPriority="47"/>
+    <w:lsdException w:name="Grid Table 3" w:uiPriority="48"/>
+    <w:lsdException w:name="Grid Table 4" w:uiPriority="49"/>
+    <w:lsdException w:name="Grid Table 5 Dark" w:uiPriority="50"/>
+    <w:lsdException w:name="Grid Table 6 Colorful" w:uiPriority="51"/>
+    <w:lsdException w:name="Grid Table 7 Colorful" w:uiPriority="52"/>
+    <w:lsdException w:name="Grid Table 1 Light Accent 1" w:uiPriority="46"/>
+    <w:lsdException w:name="Grid Table 2 Accent 1" w:uiPriority="47"/>
+    <w:lsdException w:name="Grid Table 3 Accent 1" w:uiPriority="48"/>
+    <w:lsdException w:name="Grid Table 4 Accent 1" w:uiPriority="49"/>
+    <w:lsdException w:name="Grid Table 5 Dark Accent 1" w:uiPriority="50"/>
+    <w:lsdException w:name="Grid Table 6 Colorful Accent 1" w:uiPriority="51"/>
+    <w:lsdException w:name="Grid Table 7 Colorful Accent 1" w:uiPriority="52"/>
+    <w:lsdException w:name="Grid Table 1 Light Accent 2" w:uiPriority="46"/>
+    <w:lsdException w:name="Grid Table 2 Accent 2" w:uiPriority="47"/>
+    <w:lsdException w:name="Grid Table 3 Accent 2" w:uiPriority="48"/>
+    <w:lsdException w:name="Grid Table 4 Accent 2" w:uiPriority="49"/>
+    <w:lsdException w:name="Grid Table 5 Dark Accent 2" w:uiPriority="50"/>
+    <w:lsdException w:name="Grid Table 6 Colorful Accent 2" w:uiPriority="51"/>
+    <w:lsdException w:name="Grid Table 7 Colorful Accent 2" w:uiPriority="52"/>
+    <w:lsdException w:name="Grid Table 1 Light Accent 3" w:uiPriority="46"/>
+    <w:lsdException w:name="Grid Table 2 Accent 3" w:uiPriority="47"/>
+    <w:lsdException w:name="Grid Table 3 Accent 3" w:uiPriority="48"/>
+    <w:lsdException w:name="Grid Table 4 Accent 3" w:uiPriority="49"/>
+    <w:lsdException w:name="Grid Table 5 Dark Accent 3" w:uiPriority="50"/>
+    <w:lsdException w:name="Grid Table 6 Colorful Accent 3" w:uiPriority="51"/>
+    <w:lsdException w:name="Grid Table 7 Colorful Accent 3" w:uiPriority="52"/>
+    <w:lsdException w:name="Grid Table 1 Light Accent 4" w:uiPriority="46"/>
+    <w:lsdException w:name="Grid Table 2 Accent 4" w:uiPriority="47"/>
+    <w:lsdException w:name="Grid Table 3 Accent 4" w:uiPriority="48"/>
+    <w:lsdException w:name="Grid Table 4 Accent 4" w:uiPriority="49"/>
+    <w:lsdException w:name="Grid Table 5 Dark Accent 4" w:uiPriority="50"/>
+    <w:lsdException w:name="Grid Table 6 Colorful Accent 4" w:uiPriority="51"/>
+    <w:lsdException w:name="Grid Table 7 Colorful Accent 4" w:uiPriority="52"/>
+    <w:lsdException w:name="Grid Table 1 Light Accent 5" w:uiPriority="46"/>
+    <w:lsdException w:name="Grid Table 2 Accent 5" w:uiPriority="47"/>
+    <w:lsdException w:name="Grid Table 3 Accent 5" w:uiPriority="48"/>
+    <w:lsdException w:name="Grid Table 4 Accent 5" w:uiPriority="49"/>
+    <w:lsdException w:name="Grid Table 5 Dark Accent 5" w:uiPriority="50"/>
+    <w:lsdException w:name="Grid Table 6 Colorful Accent 5" w:uiPriority="51"/>
+    <w:lsdException w:name="Grid Table 7 Colorful Accent 5" w:uiPriority="52"/>
+    <w:lsdException w:name="Grid Table 1 Light Accent 6" w:uiPriority="46"/>
+    <w:lsdException w:name="Grid Table 2 Accent 6" w:uiPriority="47"/>
+    <w:lsdException w:name="Grid Table 3 Accent 6" w:uiPriority="48"/>
+    <w:lsdException w:name="Grid Table 4 Accent 6" w:uiPriority="49"/>
+    <w:lsdException w:name="Grid Table 5 Dark Accent 6" w:uiPriority="50"/>
+    <w:lsdException w:name="Grid Table 6 Colorful Accent 6" w:uiPriority="51"/>
+    <w:lsdException w:name="Grid Table 7 Colorful Accent 6" w:uiPriority="52"/>
+    <w:lsdException w:name="List Table 1 Light" w:uiPriority="46"/>
+    <w:lsdException w:name="List Table 2" w:uiPriority="47"/>
+    <w:lsdException w:name="List Table 3" w:uiPriority="48"/>
+    <w:lsdException w:name="List Table 4" w:uiPriority="49"/>
+    <w:lsdException w:name="List Table 5 Dark" w:uiPriority="50"/>
+    <w:lsdException w:name="List Table 6 Colorful" w:uiPriority="51"/>
+    <w:lsdException w:name="List Table 7 Colorful" w:uiPriority="52"/>
+    <w:lsdException w:name="List Table 1 Light Accent 1" w:uiPriority="46"/>
+    <w:lsdException w:name="List Table 2 Accent 1" w:uiPriority="47"/>
+    <w:lsdException w:name="List Table 3 Accent 1" w:uiPriority="48"/>
+    <w:lsdException w:name="List Table 4 Accent 1" w:uiPriority="49"/>
+    <w:lsdException w:name="List Table 5 Dark Accent 1" w:uiPriority="50"/>
+    <w:lsdException w:name="List Table 6 Colorful Accent 1" w:uiPriority="51"/>
+    <w:lsdException w:name="List Table 7 Colorful Accent 1" w:uiPriority="52"/>
+    <w:lsdException w:name="List Table 1 Light Accent 2" w:uiPriority="46"/>
+    <w:lsdException w:name="List Table 2 Accent 2" w:uiPriority="47"/>
+    <w:lsdException w:name="List Table 3 Accent 2" w:uiPriority="48"/>
+    <w:lsdException w:name="List Table 4 Accent 2" w:uiPriority="49"/>
+    <w:lsdException w:name="List Table 5 Dark Accent 2" w:uiPriority="50"/>
+    <w:lsdException w:name="List Table 6 Colorful Accent 2" w:uiPriority="51"/>
+    <w:lsdException w:name="List Table 7 Colorful Accent 2" w:uiPriority="52"/>
+    <w:lsdException w:name="List Table 1 Light Accent 3" w:uiPriority="46"/>
+    <w:lsdException w:name="List Table 2 Accent 3" w:uiPriority="47"/>
+    <w:lsdException w:name="List Table 3 Accent 3" w:uiPriority="48"/>
+    <w:lsdException w:name="List Table 4 Accent 3" w:uiPriority="49"/>
+    <w:lsdException w:name="List Table 5 Dark Accent 3" w:uiPriority="50"/>
+    <w:lsdException w:name="List Table 6 Colorful Accent 3" w:uiPriority="51"/>
+    <w:lsdException w:name="List Table 7 Colorful Accent 3" w:uiPriority="52"/>
+    <w:lsdException w:name="List Table 1 Light Accent 4" w:uiPriority="46"/>
+    <w:lsdException w:name="List Table 2 Accent 4" w:uiPriority="47"/>
+    <w:lsdException w:name="List Table 3 Accent 4" w:uiPriority="48"/>
+    <w:lsdException w:name="List Table 4 Accent 4" w:uiPriority="49"/>
+    <w:lsdException w:name="List Table 5 Dark Accent 4" w:uiPriority="50"/>
+    <w:lsdException w:name="List Table 6 Colorful Accent 4" w:uiPriority="51"/>
+    <w:lsdException w:name="List Table 7 Colorful Accent 4" w:uiPriority="52"/>
+    <w:lsdException w:name="List Table 1 Light Accent 5" w:uiPriority="46"/>
+    <w:lsdException w:name="List Table 2 Accent 5" w:uiPriority="47"/>
+    <w:lsdException w:name="List Table 3 Accent 5" w:uiPriority="48"/>
+    <w:lsdException w:name="List Table 4 Accent 5" w:uiPriority="49"/>
+    <w:lsdException w:name="List Table 5 Dark Accent 5" w:uiPriority="50"/>
+    <w:lsdException w:name="List Table 6 Colorful Accent 5" w:uiPriority="51"/>
+    <w:lsdException w:name="List Table 7 Colorful Accent 5" w:uiPriority="52"/>
+    <w:lsdException w:name="List Table 1 Light Accent 6" w:uiPriority="46"/>
+    <w:lsdException w:name="List Table 2 Accent 6" w:uiPriority="47"/>
+    <w:lsdException w:name="List Table 3 Accent 6" w:uiPriority="48"/>
+    <w:lsdException w:name="List Table 4 Accent 6" w:uiPriority="49"/>
+    <w:lsdException w:name="List Table 5 Dark Accent 6" w:uiPriority="50"/>
+    <w:lsdException w:name="List Table 6 Colorful Accent 6" w:uiPriority="51"/>
+    <w:lsdException w:name="List Table 7 Colorful Accent 6" w:uiPriority="52"/>
+    <w:lsdException w:name="Mention" w:semiHidden="1" w:unhideWhenUsed="1"/>
+    <w:lsdException w:name="Smart Hyperlink" w:semiHidden="1" w:unhideWhenUsed="1"/>
+    <w:lsdException w:name="Hashtag" w:semiHidden="1" w:unhideWhenUsed="1"/>
+    <w:lsdException w:name="Unresolved Mention" w:semiHidden="1" w:unhideWhenUsed="1"/>
+  </w:latentStyles>
+  <w:style w:type="paragraph" w:default="1" w:styleId="Normal">
+    <w:name w:val="Normal"/>
+    <w:qFormat/>
+  </w:style>
+  <w:style w:type="character" w:default="1" w:styleId="DefaultParagraphFont">
+    <w:name w:val="Default Paragraph Font"/>
+    <w:uiPriority w:val="1"/>
+    <w:semiHidden/>
+    <w:unhideWhenUsed/>
+  </w:style>
+  <w:style w:type="table" w:default="1" w:styleId="TableNormal">
+    <w:name w:val="Normal Table"/>
+    <w:uiPriority w:val="99"/>
+    <w:semiHidden/>
+    <w:unhideWhenUsed/>
+    <w:tblPr>
+      <w:tblInd w:w="0" w:type="dxa"/>
+      <w:tblCellMar>
+        <w:top w:w="0" w:type="dxa"/>
+        <w:left w:w="108" w:type="dxa"/>
+        <w:bottom w:w="0" w:type="dxa"/>
+        <w:right w:w="108" w:type="dxa"/>
+      </w:tblCellMar>
+    </w:tblPr>
+  </w:style>
+  <w:style w:type="numbering" w:default="1" w:styleId="NoList">
+    <w:name w:val="No List"/>
+    <w:uiPriority w:val="99"/>
+    <w:semiHidden/>
+    <w:unhideWhenUsed/>
+  </w:style>
+  <w:style w:type="paragraph" w:customStyle="1" w:styleId="B6F8491F3A4442BBA67B4BAD859A5DB6">
+    <w:name w:val="B6F8491F3A4442BBA67B4BAD859A5DB6"/>
+    <w:rsid w:val="00F16460"/>
+  </w:style>
+  <w:style w:type="paragraph" w:customStyle="1" w:styleId="00A6C52FF01448988CA911B61C66A96A">
+    <w:name w:val="00A6C52FF01448988CA911B61C66A96A"/>
+    <w:rsid w:val="00F16460"/>
+  </w:style>
+  <w:style w:type="paragraph" w:customStyle="1" w:styleId="A0A4C4FD71004EDEB53EB7A581F1B819">
+    <w:name w:val="A0A4C4FD71004EDEB53EB7A581F1B819"/>
+    <w:rsid w:val="00F16460"/>
+  </w:style>
+</w:styles>
+</file>
+
+<file path=word/glossary/webSettings.xml><?xml version="1.0" encoding="utf-8"?>
+<w:webSettings xmlns:mc="http://schemas.openxmlformats.org/markup-compatibility/2006" xmlns:r="http://schemas.openxmlformats.org/officeDocument/2006/relationships" xmlns:w="http://schemas.openxmlformats.org/wordprocessingml/2006/main" xmlns:w14="http://schemas.microsoft.com/office/word/2010/wordml" xmlns:w15="http://schemas.microsoft.com/office/word/2012/wordml" xmlns:w16cid="http://schemas.microsoft.com/office/word/2016/wordml/cid" xmlns:w16se="http://schemas.microsoft.com/office/word/2015/wordml/symex" mc:Ignorable="w14 w15 w16se w16cid">
+  <w:optimizeForBrowser/>
+  <w:allowPNG/>
+</w:webSettings>
+</file>
+
 <file path=word/theme/theme1.xml><?xml version="1.0" encoding="utf-8"?>
 <a:theme xmlns:a="http://schemas.openxmlformats.org/drawingml/2006/main" name="Office Theme">
   <a:themeElements>
@@ -15530,7 +16819,7 @@
 </file>
 
 <file path=customXml/itemProps1.xml><?xml version="1.0" encoding="utf-8"?>
-<ds:datastoreItem xmlns:ds="http://schemas.openxmlformats.org/officeDocument/2006/customXml" ds:itemID="{1F05781B-799E-4669-B74B-010FA969D80A}">
+<ds:datastoreItem xmlns:ds="http://schemas.openxmlformats.org/officeDocument/2006/customXml" ds:itemID="{9471E930-362F-46E6-BCFA-E03D36FDF4EA}">
   <ds:schemaRefs>
     <ds:schemaRef ds:uri="http://schemas.openxmlformats.org/officeDocument/2006/bibliography"/>
   </ds:schemaRefs>

</xml_diff>